<commit_message>
Important comments about experiment
</commit_message>
<xml_diff>
--- a/running_the_task.docx
+++ b/running_the_task.docx
@@ -102,7 +102,125 @@
           <w:sz w:val="20"/>
           <w:szCs w:val="20"/>
         </w:rPr>
-        <w:t>&gt;&gt; create_stimuli(paramstxt, debug, session, discrete_trials, integration_window, ordered_coherences, vert_motion);</w:t>
+        <w:t xml:space="preserve">&gt;&gt; </w:t>
+      </w:r>
+      <w:proofErr w:type="spellStart"/>
+      <w:r>
+        <w:rPr>
+          <w:rFonts w:ascii="Courier New" w:hAnsi="Courier New" w:cs="Courier New"/>
+          <w:sz w:val="20"/>
+          <w:szCs w:val="20"/>
+        </w:rPr>
+        <w:t>create_</w:t>
+      </w:r>
+      <w:proofErr w:type="gramStart"/>
+      <w:r>
+        <w:rPr>
+          <w:rFonts w:ascii="Courier New" w:hAnsi="Courier New" w:cs="Courier New"/>
+          <w:sz w:val="20"/>
+          <w:szCs w:val="20"/>
+        </w:rPr>
+        <w:t>stimuli</w:t>
+      </w:r>
+      <w:proofErr w:type="spellEnd"/>
+      <w:r>
+        <w:rPr>
+          <w:rFonts w:ascii="Courier New" w:hAnsi="Courier New" w:cs="Courier New"/>
+          <w:sz w:val="20"/>
+          <w:szCs w:val="20"/>
+        </w:rPr>
+        <w:t>(</w:t>
+      </w:r>
+      <w:proofErr w:type="spellStart"/>
+      <w:proofErr w:type="gramEnd"/>
+      <w:r>
+        <w:rPr>
+          <w:rFonts w:ascii="Courier New" w:hAnsi="Courier New" w:cs="Courier New"/>
+          <w:sz w:val="20"/>
+          <w:szCs w:val="20"/>
+        </w:rPr>
+        <w:t>paramstxt</w:t>
+      </w:r>
+      <w:proofErr w:type="spellEnd"/>
+      <w:r>
+        <w:rPr>
+          <w:rFonts w:ascii="Courier New" w:hAnsi="Courier New" w:cs="Courier New"/>
+          <w:sz w:val="20"/>
+          <w:szCs w:val="20"/>
+        </w:rPr>
+        <w:t xml:space="preserve">, debug, session, </w:t>
+      </w:r>
+      <w:proofErr w:type="spellStart"/>
+      <w:r>
+        <w:rPr>
+          <w:rFonts w:ascii="Courier New" w:hAnsi="Courier New" w:cs="Courier New"/>
+          <w:sz w:val="20"/>
+          <w:szCs w:val="20"/>
+        </w:rPr>
+        <w:t>discrete_trials</w:t>
+      </w:r>
+      <w:proofErr w:type="spellEnd"/>
+      <w:r>
+        <w:rPr>
+          <w:rFonts w:ascii="Courier New" w:hAnsi="Courier New" w:cs="Courier New"/>
+          <w:sz w:val="20"/>
+          <w:szCs w:val="20"/>
+        </w:rPr>
+        <w:t xml:space="preserve">, </w:t>
+      </w:r>
+      <w:proofErr w:type="spellStart"/>
+      <w:r>
+        <w:rPr>
+          <w:rFonts w:ascii="Courier New" w:hAnsi="Courier New" w:cs="Courier New"/>
+          <w:sz w:val="20"/>
+          <w:szCs w:val="20"/>
+        </w:rPr>
+        <w:t>integration_window</w:t>
+      </w:r>
+      <w:proofErr w:type="spellEnd"/>
+      <w:r>
+        <w:rPr>
+          <w:rFonts w:ascii="Courier New" w:hAnsi="Courier New" w:cs="Courier New"/>
+          <w:sz w:val="20"/>
+          <w:szCs w:val="20"/>
+        </w:rPr>
+        <w:t xml:space="preserve">, </w:t>
+      </w:r>
+      <w:proofErr w:type="spellStart"/>
+      <w:r>
+        <w:rPr>
+          <w:rFonts w:ascii="Courier New" w:hAnsi="Courier New" w:cs="Courier New"/>
+          <w:sz w:val="20"/>
+          <w:szCs w:val="20"/>
+        </w:rPr>
+        <w:t>ordered_coherences</w:t>
+      </w:r>
+      <w:proofErr w:type="spellEnd"/>
+      <w:r>
+        <w:rPr>
+          <w:rFonts w:ascii="Courier New" w:hAnsi="Courier New" w:cs="Courier New"/>
+          <w:sz w:val="20"/>
+          <w:szCs w:val="20"/>
+        </w:rPr>
+        <w:t xml:space="preserve">, </w:t>
+      </w:r>
+      <w:proofErr w:type="spellStart"/>
+      <w:r>
+        <w:rPr>
+          <w:rFonts w:ascii="Courier New" w:hAnsi="Courier New" w:cs="Courier New"/>
+          <w:sz w:val="20"/>
+          <w:szCs w:val="20"/>
+        </w:rPr>
+        <w:t>vert_motion</w:t>
+      </w:r>
+      <w:proofErr w:type="spellEnd"/>
+      <w:r>
+        <w:rPr>
+          <w:rFonts w:ascii="Courier New" w:hAnsi="Courier New" w:cs="Courier New"/>
+          <w:sz w:val="20"/>
+          <w:szCs w:val="20"/>
+        </w:rPr>
+        <w:t>);</w:t>
       </w:r>
     </w:p>
     <w:p>
@@ -119,23 +237,293 @@
           <w:sz w:val="20"/>
           <w:szCs w:val="20"/>
         </w:rPr>
-        <w:t>&gt;&gt; rdk_continuous_motion(paramstxt, training,</w:t>
-      </w:r>
+        <w:t xml:space="preserve">&gt;&gt; </w:t>
+      </w:r>
+      <w:proofErr w:type="spellStart"/>
       <w:r>
         <w:rPr>
           <w:rFonts w:ascii="Courier New" w:hAnsi="Courier New" w:cs="Courier New"/>
           <w:sz w:val="20"/>
           <w:szCs w:val="20"/>
         </w:rPr>
-        <w:t xml:space="preserve"> </w:t>
-      </w:r>
+        <w:t>rdk_continuous_</w:t>
+      </w:r>
+      <w:proofErr w:type="gramStart"/>
       <w:r>
         <w:rPr>
           <w:rFonts w:ascii="Courier New" w:hAnsi="Courier New" w:cs="Courier New"/>
           <w:sz w:val="20"/>
           <w:szCs w:val="20"/>
         </w:rPr>
-        <w:t>session, rewardbar, annulus, subid, age, gender, feedback);</w:t>
+        <w:t>motion</w:t>
+      </w:r>
+      <w:proofErr w:type="spellEnd"/>
+      <w:r>
+        <w:rPr>
+          <w:rFonts w:ascii="Courier New" w:hAnsi="Courier New" w:cs="Courier New"/>
+          <w:sz w:val="20"/>
+          <w:szCs w:val="20"/>
+        </w:rPr>
+        <w:t>(</w:t>
+      </w:r>
+      <w:proofErr w:type="spellStart"/>
+      <w:proofErr w:type="gramEnd"/>
+      <w:r>
+        <w:rPr>
+          <w:rFonts w:ascii="Courier New" w:hAnsi="Courier New" w:cs="Courier New"/>
+          <w:sz w:val="20"/>
+          <w:szCs w:val="20"/>
+        </w:rPr>
+        <w:t>paramstxt</w:t>
+      </w:r>
+      <w:proofErr w:type="spellEnd"/>
+      <w:r>
+        <w:rPr>
+          <w:rFonts w:ascii="Courier New" w:hAnsi="Courier New" w:cs="Courier New"/>
+          <w:sz w:val="20"/>
+          <w:szCs w:val="20"/>
+        </w:rPr>
+        <w:t>, training,</w:t>
+      </w:r>
+      <w:r>
+        <w:rPr>
+          <w:rFonts w:ascii="Courier New" w:hAnsi="Courier New" w:cs="Courier New"/>
+          <w:sz w:val="20"/>
+          <w:szCs w:val="20"/>
+        </w:rPr>
+        <w:t xml:space="preserve"> </w:t>
+      </w:r>
+      <w:r>
+        <w:rPr>
+          <w:rFonts w:ascii="Courier New" w:hAnsi="Courier New" w:cs="Courier New"/>
+          <w:sz w:val="20"/>
+          <w:szCs w:val="20"/>
+        </w:rPr>
+        <w:t xml:space="preserve">session, </w:t>
+      </w:r>
+      <w:proofErr w:type="spellStart"/>
+      <w:r>
+        <w:rPr>
+          <w:rFonts w:ascii="Courier New" w:hAnsi="Courier New" w:cs="Courier New"/>
+          <w:sz w:val="20"/>
+          <w:szCs w:val="20"/>
+        </w:rPr>
+        <w:t>rewardbar</w:t>
+      </w:r>
+      <w:proofErr w:type="spellEnd"/>
+      <w:r>
+        <w:rPr>
+          <w:rFonts w:ascii="Courier New" w:hAnsi="Courier New" w:cs="Courier New"/>
+          <w:sz w:val="20"/>
+          <w:szCs w:val="20"/>
+        </w:rPr>
+        <w:t xml:space="preserve">, annulus, </w:t>
+      </w:r>
+      <w:proofErr w:type="spellStart"/>
+      <w:r>
+        <w:rPr>
+          <w:rFonts w:ascii="Courier New" w:hAnsi="Courier New" w:cs="Courier New"/>
+          <w:sz w:val="20"/>
+          <w:szCs w:val="20"/>
+        </w:rPr>
+        <w:t>subid</w:t>
+      </w:r>
+      <w:proofErr w:type="spellEnd"/>
+      <w:r>
+        <w:rPr>
+          <w:rFonts w:ascii="Courier New" w:hAnsi="Courier New" w:cs="Courier New"/>
+          <w:sz w:val="20"/>
+          <w:szCs w:val="20"/>
+        </w:rPr>
+        <w:t>, age, gender, feedback);</w:t>
+      </w:r>
+    </w:p>
+    <w:p>
+      <w:pPr>
+        <w:pStyle w:val="ListParagraph"/>
+        <w:numPr>
+          <w:ilvl w:val="0"/>
+          <w:numId w:val="3"/>
+        </w:numPr>
+        <w:rPr>
+          <w:rFonts w:cstheme="minorHAnsi"/>
+        </w:rPr>
+      </w:pPr>
+      <w:r>
+        <w:rPr>
+          <w:rFonts w:cstheme="minorHAnsi"/>
+        </w:rPr>
+        <w:t xml:space="preserve">You may need to set </w:t>
+      </w:r>
+      <w:r>
+        <w:rPr>
+          <w:rFonts w:cstheme="minorHAnsi"/>
+          <w:i/>
+          <w:iCs/>
+        </w:rPr>
+        <w:t>debug</w:t>
+      </w:r>
+      <w:r>
+        <w:rPr>
+          <w:rFonts w:cstheme="minorHAnsi"/>
+        </w:rPr>
+        <w:t xml:space="preserve"> in </w:t>
+      </w:r>
+      <w:proofErr w:type="spellStart"/>
+      <w:r>
+        <w:rPr>
+          <w:rFonts w:cstheme="minorHAnsi"/>
+          <w:b/>
+          <w:bCs/>
+        </w:rPr>
+        <w:t>create_</w:t>
+      </w:r>
+      <w:proofErr w:type="gramStart"/>
+      <w:r>
+        <w:rPr>
+          <w:rFonts w:cstheme="minorHAnsi"/>
+          <w:b/>
+          <w:bCs/>
+        </w:rPr>
+        <w:t>stimuli</w:t>
+      </w:r>
+      <w:proofErr w:type="spellEnd"/>
+      <w:r>
+        <w:rPr>
+          <w:rFonts w:cstheme="minorHAnsi"/>
+          <w:b/>
+          <w:bCs/>
+        </w:rPr>
+        <w:t>(</w:t>
+      </w:r>
+      <w:proofErr w:type="gramEnd"/>
+      <w:r>
+        <w:rPr>
+          <w:rFonts w:cstheme="minorHAnsi"/>
+          <w:b/>
+          <w:bCs/>
+        </w:rPr>
+        <w:t xml:space="preserve">) </w:t>
+      </w:r>
+      <w:r>
+        <w:rPr>
+          <w:rFonts w:cstheme="minorHAnsi"/>
+        </w:rPr>
+        <w:t xml:space="preserve">to 2 instead of 0 in the below code if you have trouble with </w:t>
+      </w:r>
+      <w:proofErr w:type="spellStart"/>
+      <w:r>
+        <w:rPr>
+          <w:rFonts w:cstheme="minorHAnsi"/>
+        </w:rPr>
+        <w:t>PsychToolbox</w:t>
+      </w:r>
+      <w:proofErr w:type="spellEnd"/>
+      <w:r>
+        <w:rPr>
+          <w:rFonts w:cstheme="minorHAnsi"/>
+        </w:rPr>
+        <w:t xml:space="preserve"> measuring your refresh rate. (This sometimes happens, we don’t know why.) Ideally this </w:t>
+      </w:r>
+      <w:r>
+        <w:rPr>
+          <w:rFonts w:cstheme="minorHAnsi"/>
+          <w:b/>
+          <w:bCs/>
+        </w:rPr>
+        <w:t>shouldn’t</w:t>
+      </w:r>
+      <w:r>
+        <w:rPr>
+          <w:rFonts w:cstheme="minorHAnsi"/>
+        </w:rPr>
+        <w:t xml:space="preserve"> happen because then stimulus presentations and durations won’t be exact or consistent, so if it does happen, I suggest you debug it as much as possible.</w:t>
+      </w:r>
+    </w:p>
+    <w:p>
+      <w:pPr>
+        <w:pStyle w:val="ListParagraph"/>
+        <w:numPr>
+          <w:ilvl w:val="0"/>
+          <w:numId w:val="3"/>
+        </w:numPr>
+        <w:rPr>
+          <w:rFonts w:cstheme="minorHAnsi"/>
+        </w:rPr>
+      </w:pPr>
+      <w:r>
+        <w:rPr>
+          <w:rFonts w:cstheme="minorHAnsi"/>
+        </w:rPr>
+        <w:t>If you</w:t>
+      </w:r>
+      <w:r>
+        <w:rPr>
+          <w:rFonts w:cstheme="minorHAnsi"/>
+        </w:rPr>
+        <w:t xml:space="preserve"> have more than one screen in your training/experiment rooms, and the task is not showing up on the screen you want, you must go into both </w:t>
+      </w:r>
+      <w:proofErr w:type="spellStart"/>
+      <w:r>
+        <w:rPr>
+          <w:rFonts w:cstheme="minorHAnsi"/>
+          <w:b/>
+          <w:bCs/>
+        </w:rPr>
+        <w:t>discrete_rdk_trials_training</w:t>
+      </w:r>
+      <w:proofErr w:type="spellEnd"/>
+      <w:r>
+        <w:rPr>
+          <w:rFonts w:cstheme="minorHAnsi"/>
+          <w:b/>
+          <w:bCs/>
+        </w:rPr>
+        <w:t>()</w:t>
+      </w:r>
+      <w:r>
+        <w:rPr>
+          <w:rFonts w:cstheme="minorHAnsi"/>
+        </w:rPr>
+        <w:t xml:space="preserve"> and </w:t>
+      </w:r>
+      <w:proofErr w:type="spellStart"/>
+      <w:r>
+        <w:rPr>
+          <w:rFonts w:cstheme="minorHAnsi"/>
+          <w:b/>
+          <w:bCs/>
+        </w:rPr>
+        <w:t>present_rdk</w:t>
+      </w:r>
+      <w:proofErr w:type="spellEnd"/>
+      <w:r>
+        <w:rPr>
+          <w:rFonts w:cstheme="minorHAnsi"/>
+          <w:b/>
+          <w:bCs/>
+        </w:rPr>
+        <w:t>()</w:t>
+      </w:r>
+      <w:r>
+        <w:rPr>
+          <w:rFonts w:cstheme="minorHAnsi"/>
+        </w:rPr>
+        <w:t xml:space="preserve"> to manually change the value of </w:t>
+      </w:r>
+      <w:proofErr w:type="spellStart"/>
+      <w:r>
+        <w:rPr>
+          <w:rFonts w:cstheme="minorHAnsi"/>
+        </w:rPr>
+        <w:t>tconst.winptr</w:t>
+      </w:r>
+      <w:proofErr w:type="spellEnd"/>
+      <w:r>
+        <w:rPr>
+          <w:rFonts w:cstheme="minorHAnsi"/>
+        </w:rPr>
+        <w:t xml:space="preserve"> (which determines which screen will be used for the task).</w:t>
       </w:r>
     </w:p>
     <w:p>
@@ -328,8 +716,13 @@
                 <w:numId w:val="2"/>
               </w:numPr>
             </w:pPr>
-            <w:r>
-              <w:t xml:space="preserve">subid: </w:t>
+            <w:proofErr w:type="spellStart"/>
+            <w:r>
+              <w:t>subid</w:t>
+            </w:r>
+            <w:proofErr w:type="spellEnd"/>
+            <w:r>
+              <w:t xml:space="preserve">: </w:t>
             </w:r>
             <w:r>
               <w:rPr>
@@ -347,8 +740,13 @@
                 <w:numId w:val="2"/>
               </w:numPr>
             </w:pPr>
-            <w:r>
-              <w:t>totaltrials: 70</w:t>
+            <w:proofErr w:type="spellStart"/>
+            <w:r>
+              <w:t>totaltrials</w:t>
+            </w:r>
+            <w:proofErr w:type="spellEnd"/>
+            <w:r>
+              <w:t>: 70</w:t>
             </w:r>
           </w:p>
           <w:p>
@@ -359,8 +757,13 @@
                 <w:numId w:val="2"/>
               </w:numPr>
             </w:pPr>
-            <w:r>
-              <w:t>cohlist: [-0.9 -0.7 -0.6 -0.4 -0.3 -0.2 -0.1 0.1 0.2 0.3 0.4 0.6 0.7 0.9]</w:t>
+            <w:proofErr w:type="spellStart"/>
+            <w:r>
+              <w:t>cohlist</w:t>
+            </w:r>
+            <w:proofErr w:type="spellEnd"/>
+            <w:r>
+              <w:t>: [-0.9 -0.7 -0.6 -0.4 -0.3 -0.2 -0.1 0.1 0.2 0.3 0.4 0.6 0.7 0.9]</w:t>
             </w:r>
           </w:p>
           <w:p>
@@ -382,17 +785,107 @@
                 <w:sz w:val="20"/>
                 <w:szCs w:val="20"/>
               </w:rPr>
-              <w:t>&gt;&gt; [S, tconst] = create_stimuli(‘parameter.csv’, 0, 1, 1, 1, 1, 0);</w:t>
-            </w:r>
-          </w:p>
-          <w:p>
-            <w:r>
-              <w:rPr>
-                <w:rFonts w:ascii="Courier New" w:hAnsi="Courier New" w:cs="Courier New"/>
-                <w:sz w:val="20"/>
-                <w:szCs w:val="20"/>
-              </w:rPr>
-              <w:t xml:space="preserve">&gt;&gt; rdk_continuous_motion(‘parameter.csv’, 1, 1, 1, 0, </w:t>
+              <w:t xml:space="preserve">&gt;&gt; [S, </w:t>
+            </w:r>
+            <w:proofErr w:type="spellStart"/>
+            <w:r>
+              <w:rPr>
+                <w:rFonts w:ascii="Courier New" w:hAnsi="Courier New" w:cs="Courier New"/>
+                <w:sz w:val="20"/>
+                <w:szCs w:val="20"/>
+              </w:rPr>
+              <w:t>tconst</w:t>
+            </w:r>
+            <w:proofErr w:type="spellEnd"/>
+            <w:r>
+              <w:rPr>
+                <w:rFonts w:ascii="Courier New" w:hAnsi="Courier New" w:cs="Courier New"/>
+                <w:sz w:val="20"/>
+                <w:szCs w:val="20"/>
+              </w:rPr>
+              <w:t xml:space="preserve">] = </w:t>
+            </w:r>
+            <w:proofErr w:type="spellStart"/>
+            <w:r>
+              <w:rPr>
+                <w:rFonts w:ascii="Courier New" w:hAnsi="Courier New" w:cs="Courier New"/>
+                <w:sz w:val="20"/>
+                <w:szCs w:val="20"/>
+              </w:rPr>
+              <w:t>create_</w:t>
+            </w:r>
+            <w:proofErr w:type="gramStart"/>
+            <w:r>
+              <w:rPr>
+                <w:rFonts w:ascii="Courier New" w:hAnsi="Courier New" w:cs="Courier New"/>
+                <w:sz w:val="20"/>
+                <w:szCs w:val="20"/>
+              </w:rPr>
+              <w:t>stimuli</w:t>
+            </w:r>
+            <w:proofErr w:type="spellEnd"/>
+            <w:r>
+              <w:rPr>
+                <w:rFonts w:ascii="Courier New" w:hAnsi="Courier New" w:cs="Courier New"/>
+                <w:sz w:val="20"/>
+                <w:szCs w:val="20"/>
+              </w:rPr>
+              <w:t>(</w:t>
+            </w:r>
+            <w:proofErr w:type="gramEnd"/>
+            <w:r>
+              <w:rPr>
+                <w:rFonts w:ascii="Courier New" w:hAnsi="Courier New" w:cs="Courier New"/>
+                <w:sz w:val="20"/>
+                <w:szCs w:val="20"/>
+              </w:rPr>
+              <w:t>‘parameter.csv’, 0, 1, 1, 1, 1, 0);</w:t>
+            </w:r>
+          </w:p>
+          <w:p>
+            <w:r>
+              <w:rPr>
+                <w:rFonts w:ascii="Courier New" w:hAnsi="Courier New" w:cs="Courier New"/>
+                <w:sz w:val="20"/>
+                <w:szCs w:val="20"/>
+              </w:rPr>
+              <w:t xml:space="preserve">&gt;&gt; </w:t>
+            </w:r>
+            <w:proofErr w:type="spellStart"/>
+            <w:r>
+              <w:rPr>
+                <w:rFonts w:ascii="Courier New" w:hAnsi="Courier New" w:cs="Courier New"/>
+                <w:sz w:val="20"/>
+                <w:szCs w:val="20"/>
+              </w:rPr>
+              <w:t>rdk_continuous_</w:t>
+            </w:r>
+            <w:proofErr w:type="gramStart"/>
+            <w:r>
+              <w:rPr>
+                <w:rFonts w:ascii="Courier New" w:hAnsi="Courier New" w:cs="Courier New"/>
+                <w:sz w:val="20"/>
+                <w:szCs w:val="20"/>
+              </w:rPr>
+              <w:t>motion</w:t>
+            </w:r>
+            <w:proofErr w:type="spellEnd"/>
+            <w:r>
+              <w:rPr>
+                <w:rFonts w:ascii="Courier New" w:hAnsi="Courier New" w:cs="Courier New"/>
+                <w:sz w:val="20"/>
+                <w:szCs w:val="20"/>
+              </w:rPr>
+              <w:t>(</w:t>
+            </w:r>
+            <w:proofErr w:type="gramEnd"/>
+            <w:r>
+              <w:rPr>
+                <w:rFonts w:ascii="Courier New" w:hAnsi="Courier New" w:cs="Courier New"/>
+                <w:sz w:val="20"/>
+                <w:szCs w:val="20"/>
+              </w:rPr>
+              <w:t xml:space="preserve">‘parameter.csv’, 1, 1, 1, 0, </w:t>
             </w:r>
             <w:r>
               <w:rPr>
@@ -608,9 +1101,11 @@
                 <w:numId w:val="2"/>
               </w:numPr>
             </w:pPr>
+            <w:proofErr w:type="spellStart"/>
             <w:r>
               <w:t>totaltrials</w:t>
             </w:r>
+            <w:proofErr w:type="spellEnd"/>
             <w:r>
               <w:t>: 80</w:t>
             </w:r>
@@ -623,8 +1118,13 @@
                 <w:numId w:val="2"/>
               </w:numPr>
             </w:pPr>
-            <w:r>
-              <w:t>cohlist: [-0.5 -0.3 -0.2 -0.1 0.1 0.2 0.3 0.5]</w:t>
+            <w:proofErr w:type="spellStart"/>
+            <w:r>
+              <w:t>cohlist</w:t>
+            </w:r>
+            <w:proofErr w:type="spellEnd"/>
+            <w:r>
+              <w:t>: [-0.5 -0.3 -0.2 -0.1 0.1 0.2 0.3 0.5]</w:t>
             </w:r>
           </w:p>
           <w:p>
@@ -646,7 +1146,61 @@
                 <w:sz w:val="20"/>
                 <w:szCs w:val="20"/>
               </w:rPr>
-              <w:t xml:space="preserve">&gt;&gt; [S, tconst] = create_stimuli(‘parameter.csv’, 0, </w:t>
+              <w:t xml:space="preserve">&gt;&gt; [S, </w:t>
+            </w:r>
+            <w:proofErr w:type="spellStart"/>
+            <w:r>
+              <w:rPr>
+                <w:rFonts w:ascii="Courier New" w:hAnsi="Courier New" w:cs="Courier New"/>
+                <w:sz w:val="20"/>
+                <w:szCs w:val="20"/>
+              </w:rPr>
+              <w:t>tconst</w:t>
+            </w:r>
+            <w:proofErr w:type="spellEnd"/>
+            <w:r>
+              <w:rPr>
+                <w:rFonts w:ascii="Courier New" w:hAnsi="Courier New" w:cs="Courier New"/>
+                <w:sz w:val="20"/>
+                <w:szCs w:val="20"/>
+              </w:rPr>
+              <w:t xml:space="preserve">] = </w:t>
+            </w:r>
+            <w:proofErr w:type="spellStart"/>
+            <w:r>
+              <w:rPr>
+                <w:rFonts w:ascii="Courier New" w:hAnsi="Courier New" w:cs="Courier New"/>
+                <w:sz w:val="20"/>
+                <w:szCs w:val="20"/>
+              </w:rPr>
+              <w:t>create_</w:t>
+            </w:r>
+            <w:proofErr w:type="gramStart"/>
+            <w:r>
+              <w:rPr>
+                <w:rFonts w:ascii="Courier New" w:hAnsi="Courier New" w:cs="Courier New"/>
+                <w:sz w:val="20"/>
+                <w:szCs w:val="20"/>
+              </w:rPr>
+              <w:t>stimuli</w:t>
+            </w:r>
+            <w:proofErr w:type="spellEnd"/>
+            <w:r>
+              <w:rPr>
+                <w:rFonts w:ascii="Courier New" w:hAnsi="Courier New" w:cs="Courier New"/>
+                <w:sz w:val="20"/>
+                <w:szCs w:val="20"/>
+              </w:rPr>
+              <w:t>(</w:t>
+            </w:r>
+            <w:proofErr w:type="gramEnd"/>
+            <w:r>
+              <w:rPr>
+                <w:rFonts w:ascii="Courier New" w:hAnsi="Courier New" w:cs="Courier New"/>
+                <w:sz w:val="20"/>
+                <w:szCs w:val="20"/>
+              </w:rPr>
+              <w:t xml:space="preserve">‘parameter.csv’, 0, </w:t>
             </w:r>
             <w:r>
               <w:rPr>
@@ -694,7 +1248,43 @@
                 <w:sz w:val="20"/>
                 <w:szCs w:val="20"/>
               </w:rPr>
-              <w:t xml:space="preserve">&gt;&gt; rdk_continuous_motion(‘parameter.csv’, 1, </w:t>
+              <w:t xml:space="preserve">&gt;&gt; </w:t>
+            </w:r>
+            <w:proofErr w:type="spellStart"/>
+            <w:r>
+              <w:rPr>
+                <w:rFonts w:ascii="Courier New" w:hAnsi="Courier New" w:cs="Courier New"/>
+                <w:sz w:val="20"/>
+                <w:szCs w:val="20"/>
+              </w:rPr>
+              <w:t>rdk_continuous_</w:t>
+            </w:r>
+            <w:proofErr w:type="gramStart"/>
+            <w:r>
+              <w:rPr>
+                <w:rFonts w:ascii="Courier New" w:hAnsi="Courier New" w:cs="Courier New"/>
+                <w:sz w:val="20"/>
+                <w:szCs w:val="20"/>
+              </w:rPr>
+              <w:t>motion</w:t>
+            </w:r>
+            <w:proofErr w:type="spellEnd"/>
+            <w:r>
+              <w:rPr>
+                <w:rFonts w:ascii="Courier New" w:hAnsi="Courier New" w:cs="Courier New"/>
+                <w:sz w:val="20"/>
+                <w:szCs w:val="20"/>
+              </w:rPr>
+              <w:t>(</w:t>
+            </w:r>
+            <w:proofErr w:type="gramEnd"/>
+            <w:r>
+              <w:rPr>
+                <w:rFonts w:ascii="Courier New" w:hAnsi="Courier New" w:cs="Courier New"/>
+                <w:sz w:val="20"/>
+                <w:szCs w:val="20"/>
+              </w:rPr>
+              <w:t xml:space="preserve">‘parameter.csv’, 1, </w:t>
             </w:r>
             <w:r>
               <w:rPr>
@@ -751,6 +1341,12 @@
         </w:tc>
       </w:tr>
     </w:tbl>
+    <w:p/>
+    <w:p>
+      <w:r>
+        <w:br w:type="page"/>
+      </w:r>
+    </w:p>
     <w:p/>
     <w:tbl>
       <w:tblPr>
@@ -910,9 +1506,11 @@
                 <w:numId w:val="2"/>
               </w:numPr>
             </w:pPr>
+            <w:proofErr w:type="spellStart"/>
             <w:r>
               <w:t>totaltrials</w:t>
             </w:r>
+            <w:proofErr w:type="spellEnd"/>
             <w:r>
               <w:t>: 28</w:t>
             </w:r>
@@ -925,8 +1523,13 @@
                 <w:numId w:val="2"/>
               </w:numPr>
             </w:pPr>
-            <w:r>
-              <w:t>cohlist: [</w:t>
+            <w:proofErr w:type="spellStart"/>
+            <w:r>
+              <w:t>cohlist</w:t>
+            </w:r>
+            <w:proofErr w:type="spellEnd"/>
+            <w:r>
+              <w:t>: [</w:t>
             </w:r>
             <w:r>
               <w:t>-0.8 -0.6 -0.5 0 0.5 0.6 0.8</w:t>
@@ -954,7 +1557,61 @@
                 <w:sz w:val="20"/>
                 <w:szCs w:val="20"/>
               </w:rPr>
-              <w:t xml:space="preserve">&gt;&gt; [S, tconst] = create_stimuli(‘parameter.csv’, 0, </w:t>
+              <w:t xml:space="preserve">&gt;&gt; [S, </w:t>
+            </w:r>
+            <w:proofErr w:type="spellStart"/>
+            <w:r>
+              <w:rPr>
+                <w:rFonts w:ascii="Courier New" w:hAnsi="Courier New" w:cs="Courier New"/>
+                <w:sz w:val="20"/>
+                <w:szCs w:val="20"/>
+              </w:rPr>
+              <w:t>tconst</w:t>
+            </w:r>
+            <w:proofErr w:type="spellEnd"/>
+            <w:r>
+              <w:rPr>
+                <w:rFonts w:ascii="Courier New" w:hAnsi="Courier New" w:cs="Courier New"/>
+                <w:sz w:val="20"/>
+                <w:szCs w:val="20"/>
+              </w:rPr>
+              <w:t xml:space="preserve">] = </w:t>
+            </w:r>
+            <w:proofErr w:type="spellStart"/>
+            <w:r>
+              <w:rPr>
+                <w:rFonts w:ascii="Courier New" w:hAnsi="Courier New" w:cs="Courier New"/>
+                <w:sz w:val="20"/>
+                <w:szCs w:val="20"/>
+              </w:rPr>
+              <w:t>create_</w:t>
+            </w:r>
+            <w:proofErr w:type="gramStart"/>
+            <w:r>
+              <w:rPr>
+                <w:rFonts w:ascii="Courier New" w:hAnsi="Courier New" w:cs="Courier New"/>
+                <w:sz w:val="20"/>
+                <w:szCs w:val="20"/>
+              </w:rPr>
+              <w:t>stimuli</w:t>
+            </w:r>
+            <w:proofErr w:type="spellEnd"/>
+            <w:r>
+              <w:rPr>
+                <w:rFonts w:ascii="Courier New" w:hAnsi="Courier New" w:cs="Courier New"/>
+                <w:sz w:val="20"/>
+                <w:szCs w:val="20"/>
+              </w:rPr>
+              <w:t>(</w:t>
+            </w:r>
+            <w:proofErr w:type="gramEnd"/>
+            <w:r>
+              <w:rPr>
+                <w:rFonts w:ascii="Courier New" w:hAnsi="Courier New" w:cs="Courier New"/>
+                <w:sz w:val="20"/>
+                <w:szCs w:val="20"/>
+              </w:rPr>
+              <w:t xml:space="preserve">‘parameter.csv’, 0, </w:t>
             </w:r>
             <w:r>
               <w:rPr>
@@ -1056,7 +1713,43 @@
                 <w:sz w:val="20"/>
                 <w:szCs w:val="20"/>
               </w:rPr>
-              <w:t xml:space="preserve">&gt;&gt; rdk_continuous_motion(‘parameter.csv’, 1, </w:t>
+              <w:t xml:space="preserve">&gt;&gt; </w:t>
+            </w:r>
+            <w:proofErr w:type="spellStart"/>
+            <w:r>
+              <w:rPr>
+                <w:rFonts w:ascii="Courier New" w:hAnsi="Courier New" w:cs="Courier New"/>
+                <w:sz w:val="20"/>
+                <w:szCs w:val="20"/>
+              </w:rPr>
+              <w:t>rdk_continuous_</w:t>
+            </w:r>
+            <w:proofErr w:type="gramStart"/>
+            <w:r>
+              <w:rPr>
+                <w:rFonts w:ascii="Courier New" w:hAnsi="Courier New" w:cs="Courier New"/>
+                <w:sz w:val="20"/>
+                <w:szCs w:val="20"/>
+              </w:rPr>
+              <w:t>motion</w:t>
+            </w:r>
+            <w:proofErr w:type="spellEnd"/>
+            <w:r>
+              <w:rPr>
+                <w:rFonts w:ascii="Courier New" w:hAnsi="Courier New" w:cs="Courier New"/>
+                <w:sz w:val="20"/>
+                <w:szCs w:val="20"/>
+              </w:rPr>
+              <w:t>(</w:t>
+            </w:r>
+            <w:proofErr w:type="gramEnd"/>
+            <w:r>
+              <w:rPr>
+                <w:rFonts w:ascii="Courier New" w:hAnsi="Courier New" w:cs="Courier New"/>
+                <w:sz w:val="20"/>
+                <w:szCs w:val="20"/>
+              </w:rPr>
+              <w:t xml:space="preserve">‘parameter.csv’, 1, </w:t>
             </w:r>
             <w:r>
               <w:rPr>
@@ -1155,7 +1848,6 @@
                 <w:b/>
                 <w:bCs/>
               </w:rPr>
-              <w:lastRenderedPageBreak/>
               <w:t xml:space="preserve">Session </w:t>
             </w:r>
             <w:r>
@@ -1222,9 +1914,11 @@
                 <w:numId w:val="2"/>
               </w:numPr>
             </w:pPr>
+            <w:proofErr w:type="spellStart"/>
             <w:r>
               <w:t>totaltrials</w:t>
             </w:r>
+            <w:proofErr w:type="spellEnd"/>
             <w:r>
               <w:t xml:space="preserve">: </w:t>
             </w:r>
@@ -1240,8 +1934,13 @@
                 <w:numId w:val="2"/>
               </w:numPr>
             </w:pPr>
-            <w:r>
-              <w:t>cohlist: [</w:t>
+            <w:proofErr w:type="spellStart"/>
+            <w:r>
+              <w:t>cohlist</w:t>
+            </w:r>
+            <w:proofErr w:type="spellEnd"/>
+            <w:r>
+              <w:t>: [</w:t>
             </w:r>
             <w:r>
               <w:t>-0.5 -0.4 -0.3 0 0.3 0.4 0.5</w:t>
@@ -1269,7 +1968,61 @@
                 <w:sz w:val="20"/>
                 <w:szCs w:val="20"/>
               </w:rPr>
-              <w:t xml:space="preserve">&gt;&gt; [S, tconst] = create_stimuli(‘parameter.csv’, 0, </w:t>
+              <w:t xml:space="preserve">&gt;&gt; [S, </w:t>
+            </w:r>
+            <w:proofErr w:type="spellStart"/>
+            <w:r>
+              <w:rPr>
+                <w:rFonts w:ascii="Courier New" w:hAnsi="Courier New" w:cs="Courier New"/>
+                <w:sz w:val="20"/>
+                <w:szCs w:val="20"/>
+              </w:rPr>
+              <w:t>tconst</w:t>
+            </w:r>
+            <w:proofErr w:type="spellEnd"/>
+            <w:r>
+              <w:rPr>
+                <w:rFonts w:ascii="Courier New" w:hAnsi="Courier New" w:cs="Courier New"/>
+                <w:sz w:val="20"/>
+                <w:szCs w:val="20"/>
+              </w:rPr>
+              <w:t xml:space="preserve">] = </w:t>
+            </w:r>
+            <w:proofErr w:type="spellStart"/>
+            <w:r>
+              <w:rPr>
+                <w:rFonts w:ascii="Courier New" w:hAnsi="Courier New" w:cs="Courier New"/>
+                <w:sz w:val="20"/>
+                <w:szCs w:val="20"/>
+              </w:rPr>
+              <w:t>create_</w:t>
+            </w:r>
+            <w:proofErr w:type="gramStart"/>
+            <w:r>
+              <w:rPr>
+                <w:rFonts w:ascii="Courier New" w:hAnsi="Courier New" w:cs="Courier New"/>
+                <w:sz w:val="20"/>
+                <w:szCs w:val="20"/>
+              </w:rPr>
+              <w:t>stimuli</w:t>
+            </w:r>
+            <w:proofErr w:type="spellEnd"/>
+            <w:r>
+              <w:rPr>
+                <w:rFonts w:ascii="Courier New" w:hAnsi="Courier New" w:cs="Courier New"/>
+                <w:sz w:val="20"/>
+                <w:szCs w:val="20"/>
+              </w:rPr>
+              <w:t>(</w:t>
+            </w:r>
+            <w:proofErr w:type="gramEnd"/>
+            <w:r>
+              <w:rPr>
+                <w:rFonts w:ascii="Courier New" w:hAnsi="Courier New" w:cs="Courier New"/>
+                <w:sz w:val="20"/>
+                <w:szCs w:val="20"/>
+              </w:rPr>
+              <w:t xml:space="preserve">‘parameter.csv’, 0, </w:t>
             </w:r>
             <w:r>
               <w:rPr>
@@ -1369,7 +2122,43 @@
                 <w:sz w:val="20"/>
                 <w:szCs w:val="20"/>
               </w:rPr>
-              <w:t xml:space="preserve">&gt;&gt; rdk_continuous_motion(‘parameter.csv’, </w:t>
+              <w:t xml:space="preserve">&gt;&gt; </w:t>
+            </w:r>
+            <w:proofErr w:type="spellStart"/>
+            <w:r>
+              <w:rPr>
+                <w:rFonts w:ascii="Courier New" w:hAnsi="Courier New" w:cs="Courier New"/>
+                <w:sz w:val="20"/>
+                <w:szCs w:val="20"/>
+              </w:rPr>
+              <w:t>rdk_continuous_</w:t>
+            </w:r>
+            <w:proofErr w:type="gramStart"/>
+            <w:r>
+              <w:rPr>
+                <w:rFonts w:ascii="Courier New" w:hAnsi="Courier New" w:cs="Courier New"/>
+                <w:sz w:val="20"/>
+                <w:szCs w:val="20"/>
+              </w:rPr>
+              <w:t>motion</w:t>
+            </w:r>
+            <w:proofErr w:type="spellEnd"/>
+            <w:r>
+              <w:rPr>
+                <w:rFonts w:ascii="Courier New" w:hAnsi="Courier New" w:cs="Courier New"/>
+                <w:sz w:val="20"/>
+                <w:szCs w:val="20"/>
+              </w:rPr>
+              <w:t>(</w:t>
+            </w:r>
+            <w:proofErr w:type="gramEnd"/>
+            <w:r>
+              <w:rPr>
+                <w:rFonts w:ascii="Courier New" w:hAnsi="Courier New" w:cs="Courier New"/>
+                <w:sz w:val="20"/>
+                <w:szCs w:val="20"/>
+              </w:rPr>
+              <w:t xml:space="preserve">‘parameter.csv’, </w:t>
             </w:r>
             <w:r>
               <w:rPr>
@@ -1564,9 +2353,11 @@
                 <w:numId w:val="2"/>
               </w:numPr>
             </w:pPr>
+            <w:proofErr w:type="spellStart"/>
             <w:r>
               <w:t>totaltrials</w:t>
             </w:r>
+            <w:proofErr w:type="spellEnd"/>
             <w:r>
               <w:t>: 56</w:t>
             </w:r>
@@ -1579,8 +2370,13 @@
                 <w:numId w:val="2"/>
               </w:numPr>
             </w:pPr>
-            <w:r>
-              <w:t>cohlist: [-0.5 -0.4 -0.3 0 0.3 0.4 0.5]</w:t>
+            <w:proofErr w:type="spellStart"/>
+            <w:r>
+              <w:t>cohlist</w:t>
+            </w:r>
+            <w:proofErr w:type="spellEnd"/>
+            <w:r>
+              <w:t>: [-0.5 -0.4 -0.3 0 0.3 0.4 0.5]</w:t>
             </w:r>
           </w:p>
           <w:p>
@@ -1602,7 +2398,61 @@
                 <w:sz w:val="20"/>
                 <w:szCs w:val="20"/>
               </w:rPr>
-              <w:t xml:space="preserve">&gt;&gt; [S, tconst] = create_stimuli(‘parameter.csv’, 0, </w:t>
+              <w:t xml:space="preserve">&gt;&gt; [S, </w:t>
+            </w:r>
+            <w:proofErr w:type="spellStart"/>
+            <w:r>
+              <w:rPr>
+                <w:rFonts w:ascii="Courier New" w:hAnsi="Courier New" w:cs="Courier New"/>
+                <w:sz w:val="20"/>
+                <w:szCs w:val="20"/>
+              </w:rPr>
+              <w:t>tconst</w:t>
+            </w:r>
+            <w:proofErr w:type="spellEnd"/>
+            <w:r>
+              <w:rPr>
+                <w:rFonts w:ascii="Courier New" w:hAnsi="Courier New" w:cs="Courier New"/>
+                <w:sz w:val="20"/>
+                <w:szCs w:val="20"/>
+              </w:rPr>
+              <w:t xml:space="preserve">] = </w:t>
+            </w:r>
+            <w:proofErr w:type="spellStart"/>
+            <w:r>
+              <w:rPr>
+                <w:rFonts w:ascii="Courier New" w:hAnsi="Courier New" w:cs="Courier New"/>
+                <w:sz w:val="20"/>
+                <w:szCs w:val="20"/>
+              </w:rPr>
+              <w:t>create_</w:t>
+            </w:r>
+            <w:proofErr w:type="gramStart"/>
+            <w:r>
+              <w:rPr>
+                <w:rFonts w:ascii="Courier New" w:hAnsi="Courier New" w:cs="Courier New"/>
+                <w:sz w:val="20"/>
+                <w:szCs w:val="20"/>
+              </w:rPr>
+              <w:t>stimuli</w:t>
+            </w:r>
+            <w:proofErr w:type="spellEnd"/>
+            <w:r>
+              <w:rPr>
+                <w:rFonts w:ascii="Courier New" w:hAnsi="Courier New" w:cs="Courier New"/>
+                <w:sz w:val="20"/>
+                <w:szCs w:val="20"/>
+              </w:rPr>
+              <w:t>(</w:t>
+            </w:r>
+            <w:proofErr w:type="gramEnd"/>
+            <w:r>
+              <w:rPr>
+                <w:rFonts w:ascii="Courier New" w:hAnsi="Courier New" w:cs="Courier New"/>
+                <w:sz w:val="20"/>
+                <w:szCs w:val="20"/>
+              </w:rPr>
+              <w:t xml:space="preserve">‘parameter.csv’, 0, </w:t>
             </w:r>
             <w:r>
               <w:rPr>
@@ -1702,7 +2552,43 @@
                 <w:sz w:val="20"/>
                 <w:szCs w:val="20"/>
               </w:rPr>
-              <w:t xml:space="preserve">&gt;&gt; rdk_continuous_motion(‘parameter.csv’, </w:t>
+              <w:t xml:space="preserve">&gt;&gt; </w:t>
+            </w:r>
+            <w:proofErr w:type="spellStart"/>
+            <w:r>
+              <w:rPr>
+                <w:rFonts w:ascii="Courier New" w:hAnsi="Courier New" w:cs="Courier New"/>
+                <w:sz w:val="20"/>
+                <w:szCs w:val="20"/>
+              </w:rPr>
+              <w:t>rdk_continuous_</w:t>
+            </w:r>
+            <w:proofErr w:type="gramStart"/>
+            <w:r>
+              <w:rPr>
+                <w:rFonts w:ascii="Courier New" w:hAnsi="Courier New" w:cs="Courier New"/>
+                <w:sz w:val="20"/>
+                <w:szCs w:val="20"/>
+              </w:rPr>
+              <w:t>motion</w:t>
+            </w:r>
+            <w:proofErr w:type="spellEnd"/>
+            <w:r>
+              <w:rPr>
+                <w:rFonts w:ascii="Courier New" w:hAnsi="Courier New" w:cs="Courier New"/>
+                <w:sz w:val="20"/>
+                <w:szCs w:val="20"/>
+              </w:rPr>
+              <w:t>(</w:t>
+            </w:r>
+            <w:proofErr w:type="gramEnd"/>
+            <w:r>
+              <w:rPr>
+                <w:rFonts w:ascii="Courier New" w:hAnsi="Courier New" w:cs="Courier New"/>
+                <w:sz w:val="20"/>
+                <w:szCs w:val="20"/>
+              </w:rPr>
+              <w:t xml:space="preserve">‘parameter.csv’, </w:t>
             </w:r>
             <w:r>
               <w:rPr>
@@ -1981,8 +2867,13 @@
                 <w:numId w:val="2"/>
               </w:numPr>
             </w:pPr>
-            <w:r>
-              <w:t>cohlist: [-</w:t>
+            <w:proofErr w:type="spellStart"/>
+            <w:r>
+              <w:t>cohlist</w:t>
+            </w:r>
+            <w:proofErr w:type="spellEnd"/>
+            <w:r>
+              <w:t>: [-</w:t>
             </w:r>
             <w:r>
               <w:t>0.6 -0.5 -0.4 0.4 0.5 0.6]</w:t>
@@ -1996,8 +2887,13 @@
                 <w:numId w:val="2"/>
               </w:numPr>
             </w:pPr>
-            <w:r>
-              <w:t>block_length: 3</w:t>
+            <w:proofErr w:type="spellStart"/>
+            <w:r>
+              <w:t>block_length</w:t>
+            </w:r>
+            <w:proofErr w:type="spellEnd"/>
+            <w:r>
+              <w:t>: 3</w:t>
             </w:r>
           </w:p>
           <w:p>
@@ -2008,8 +2904,13 @@
                 <w:numId w:val="2"/>
               </w:numPr>
             </w:pPr>
-            <w:r>
-              <w:t>condition_vec: 2, 2, 4, 4</w:t>
+            <w:proofErr w:type="spellStart"/>
+            <w:r>
+              <w:t>condition_vec</w:t>
+            </w:r>
+            <w:proofErr w:type="spellEnd"/>
+            <w:r>
+              <w:t>: 2, 2, 4, 4</w:t>
             </w:r>
           </w:p>
           <w:p>
@@ -2031,7 +2932,61 @@
                 <w:sz w:val="20"/>
                 <w:szCs w:val="20"/>
               </w:rPr>
-              <w:t xml:space="preserve">&gt;&gt; [S, tconst] = create_stimuli(‘parameter.csv’, 0, </w:t>
+              <w:t xml:space="preserve">&gt;&gt; [S, </w:t>
+            </w:r>
+            <w:proofErr w:type="spellStart"/>
+            <w:r>
+              <w:rPr>
+                <w:rFonts w:ascii="Courier New" w:hAnsi="Courier New" w:cs="Courier New"/>
+                <w:sz w:val="20"/>
+                <w:szCs w:val="20"/>
+              </w:rPr>
+              <w:t>tconst</w:t>
+            </w:r>
+            <w:proofErr w:type="spellEnd"/>
+            <w:r>
+              <w:rPr>
+                <w:rFonts w:ascii="Courier New" w:hAnsi="Courier New" w:cs="Courier New"/>
+                <w:sz w:val="20"/>
+                <w:szCs w:val="20"/>
+              </w:rPr>
+              <w:t xml:space="preserve">] = </w:t>
+            </w:r>
+            <w:proofErr w:type="spellStart"/>
+            <w:r>
+              <w:rPr>
+                <w:rFonts w:ascii="Courier New" w:hAnsi="Courier New" w:cs="Courier New"/>
+                <w:sz w:val="20"/>
+                <w:szCs w:val="20"/>
+              </w:rPr>
+              <w:t>create_</w:t>
+            </w:r>
+            <w:proofErr w:type="gramStart"/>
+            <w:r>
+              <w:rPr>
+                <w:rFonts w:ascii="Courier New" w:hAnsi="Courier New" w:cs="Courier New"/>
+                <w:sz w:val="20"/>
+                <w:szCs w:val="20"/>
+              </w:rPr>
+              <w:t>stimuli</w:t>
+            </w:r>
+            <w:proofErr w:type="spellEnd"/>
+            <w:r>
+              <w:rPr>
+                <w:rFonts w:ascii="Courier New" w:hAnsi="Courier New" w:cs="Courier New"/>
+                <w:sz w:val="20"/>
+                <w:szCs w:val="20"/>
+              </w:rPr>
+              <w:t>(</w:t>
+            </w:r>
+            <w:proofErr w:type="gramEnd"/>
+            <w:r>
+              <w:rPr>
+                <w:rFonts w:ascii="Courier New" w:hAnsi="Courier New" w:cs="Courier New"/>
+                <w:sz w:val="20"/>
+                <w:szCs w:val="20"/>
+              </w:rPr>
+              <w:t xml:space="preserve">‘parameter.csv’, 0, </w:t>
             </w:r>
             <w:r>
               <w:rPr>
@@ -2134,7 +3089,43 @@
                 <w:sz w:val="20"/>
                 <w:szCs w:val="20"/>
               </w:rPr>
-              <w:t xml:space="preserve">&gt;&gt; rdk_continuous_motion(‘parameter.csv’, </w:t>
+              <w:t xml:space="preserve">&gt;&gt; </w:t>
+            </w:r>
+            <w:proofErr w:type="spellStart"/>
+            <w:r>
+              <w:rPr>
+                <w:rFonts w:ascii="Courier New" w:hAnsi="Courier New" w:cs="Courier New"/>
+                <w:sz w:val="20"/>
+                <w:szCs w:val="20"/>
+              </w:rPr>
+              <w:t>rdk_continuous_</w:t>
+            </w:r>
+            <w:proofErr w:type="gramStart"/>
+            <w:r>
+              <w:rPr>
+                <w:rFonts w:ascii="Courier New" w:hAnsi="Courier New" w:cs="Courier New"/>
+                <w:sz w:val="20"/>
+                <w:szCs w:val="20"/>
+              </w:rPr>
+              <w:t>motion</w:t>
+            </w:r>
+            <w:proofErr w:type="spellEnd"/>
+            <w:r>
+              <w:rPr>
+                <w:rFonts w:ascii="Courier New" w:hAnsi="Courier New" w:cs="Courier New"/>
+                <w:sz w:val="20"/>
+                <w:szCs w:val="20"/>
+              </w:rPr>
+              <w:t>(</w:t>
+            </w:r>
+            <w:proofErr w:type="gramEnd"/>
+            <w:r>
+              <w:rPr>
+                <w:rFonts w:ascii="Courier New" w:hAnsi="Courier New" w:cs="Courier New"/>
+                <w:sz w:val="20"/>
+                <w:szCs w:val="20"/>
+              </w:rPr>
+              <w:t xml:space="preserve">‘parameter.csv’, </w:t>
             </w:r>
             <w:r>
               <w:rPr>
@@ -2255,6 +3246,7 @@
                 <w:b/>
                 <w:bCs/>
               </w:rPr>
+              <w:lastRenderedPageBreak/>
               <w:t xml:space="preserve">Session </w:t>
             </w:r>
             <w:r>
@@ -2316,7 +3308,15 @@
               </w:numPr>
             </w:pPr>
             <w:r>
-              <w:t>No more white fix dot during trials, must figure out yourself</w:t>
+              <w:t xml:space="preserve">No </w:t>
+            </w:r>
+            <w:proofErr w:type="gramStart"/>
+            <w:r>
+              <w:t>more white</w:t>
+            </w:r>
+            <w:proofErr w:type="gramEnd"/>
+            <w:r>
+              <w:t xml:space="preserve"> fix dot during trials, must figure out yourself</w:t>
             </w:r>
           </w:p>
           <w:p>
@@ -2335,8 +3335,13 @@
                 <w:numId w:val="2"/>
               </w:numPr>
             </w:pPr>
-            <w:r>
-              <w:t>cohlist: [-0.5 -0.4 -0.3 0.3 0.4 0.5]</w:t>
+            <w:proofErr w:type="spellStart"/>
+            <w:r>
+              <w:t>cohlist</w:t>
+            </w:r>
+            <w:proofErr w:type="spellEnd"/>
+            <w:r>
+              <w:t>: [-0.5 -0.4 -0.3 0.3 0.4 0.5]</w:t>
             </w:r>
           </w:p>
           <w:p>
@@ -2358,7 +3363,61 @@
                 <w:sz w:val="20"/>
                 <w:szCs w:val="20"/>
               </w:rPr>
-              <w:t xml:space="preserve">&gt;&gt; [S, tconst] = create_stimuli(‘parameter.csv’, 0, </w:t>
+              <w:t xml:space="preserve">&gt;&gt; [S, </w:t>
+            </w:r>
+            <w:proofErr w:type="spellStart"/>
+            <w:r>
+              <w:rPr>
+                <w:rFonts w:ascii="Courier New" w:hAnsi="Courier New" w:cs="Courier New"/>
+                <w:sz w:val="20"/>
+                <w:szCs w:val="20"/>
+              </w:rPr>
+              <w:t>tconst</w:t>
+            </w:r>
+            <w:proofErr w:type="spellEnd"/>
+            <w:r>
+              <w:rPr>
+                <w:rFonts w:ascii="Courier New" w:hAnsi="Courier New" w:cs="Courier New"/>
+                <w:sz w:val="20"/>
+                <w:szCs w:val="20"/>
+              </w:rPr>
+              <w:t xml:space="preserve">] = </w:t>
+            </w:r>
+            <w:proofErr w:type="spellStart"/>
+            <w:r>
+              <w:rPr>
+                <w:rFonts w:ascii="Courier New" w:hAnsi="Courier New" w:cs="Courier New"/>
+                <w:sz w:val="20"/>
+                <w:szCs w:val="20"/>
+              </w:rPr>
+              <w:t>create_</w:t>
+            </w:r>
+            <w:proofErr w:type="gramStart"/>
+            <w:r>
+              <w:rPr>
+                <w:rFonts w:ascii="Courier New" w:hAnsi="Courier New" w:cs="Courier New"/>
+                <w:sz w:val="20"/>
+                <w:szCs w:val="20"/>
+              </w:rPr>
+              <w:t>stimuli</w:t>
+            </w:r>
+            <w:proofErr w:type="spellEnd"/>
+            <w:r>
+              <w:rPr>
+                <w:rFonts w:ascii="Courier New" w:hAnsi="Courier New" w:cs="Courier New"/>
+                <w:sz w:val="20"/>
+                <w:szCs w:val="20"/>
+              </w:rPr>
+              <w:t>(</w:t>
+            </w:r>
+            <w:proofErr w:type="gramEnd"/>
+            <w:r>
+              <w:rPr>
+                <w:rFonts w:ascii="Courier New" w:hAnsi="Courier New" w:cs="Courier New"/>
+                <w:sz w:val="20"/>
+                <w:szCs w:val="20"/>
+              </w:rPr>
+              <w:t xml:space="preserve">‘parameter.csv’, 0, </w:t>
             </w:r>
             <w:r>
               <w:rPr>
@@ -2458,7 +3517,43 @@
                 <w:sz w:val="20"/>
                 <w:szCs w:val="20"/>
               </w:rPr>
-              <w:t xml:space="preserve">&gt;&gt; rdk_continuous_motion(‘parameter.csv’, </w:t>
+              <w:t xml:space="preserve">&gt;&gt; </w:t>
+            </w:r>
+            <w:proofErr w:type="spellStart"/>
+            <w:r>
+              <w:rPr>
+                <w:rFonts w:ascii="Courier New" w:hAnsi="Courier New" w:cs="Courier New"/>
+                <w:sz w:val="20"/>
+                <w:szCs w:val="20"/>
+              </w:rPr>
+              <w:t>rdk_continuous_</w:t>
+            </w:r>
+            <w:proofErr w:type="gramStart"/>
+            <w:r>
+              <w:rPr>
+                <w:rFonts w:ascii="Courier New" w:hAnsi="Courier New" w:cs="Courier New"/>
+                <w:sz w:val="20"/>
+                <w:szCs w:val="20"/>
+              </w:rPr>
+              <w:t>motion</w:t>
+            </w:r>
+            <w:proofErr w:type="spellEnd"/>
+            <w:r>
+              <w:rPr>
+                <w:rFonts w:ascii="Courier New" w:hAnsi="Courier New" w:cs="Courier New"/>
+                <w:sz w:val="20"/>
+                <w:szCs w:val="20"/>
+              </w:rPr>
+              <w:t>(</w:t>
+            </w:r>
+            <w:proofErr w:type="gramEnd"/>
+            <w:r>
+              <w:rPr>
+                <w:rFonts w:ascii="Courier New" w:hAnsi="Courier New" w:cs="Courier New"/>
+                <w:sz w:val="20"/>
+                <w:szCs w:val="20"/>
+              </w:rPr>
+              <w:t xml:space="preserve">‘parameter.csv’, </w:t>
             </w:r>
             <w:r>
               <w:rPr>
@@ -2489,359 +3584,6 @@
                 <w:u w:val="single"/>
               </w:rPr>
               <w:t>7</w:t>
-            </w:r>
-            <w:r>
-              <w:rPr>
-                <w:rFonts w:ascii="Courier New" w:hAnsi="Courier New" w:cs="Courier New"/>
-                <w:sz w:val="20"/>
-                <w:szCs w:val="20"/>
-              </w:rPr>
-              <w:t xml:space="preserve">, 1, 0, </w:t>
-            </w:r>
-            <w:r>
-              <w:rPr>
-                <w:rFonts w:ascii="Courier New" w:hAnsi="Courier New" w:cs="Courier New"/>
-                <w:sz w:val="20"/>
-                <w:szCs w:val="20"/>
-              </w:rPr>
-              <w:t>id</w:t>
-            </w:r>
-            <w:r>
-              <w:rPr>
-                <w:rFonts w:ascii="Courier New" w:hAnsi="Courier New" w:cs="Courier New"/>
-                <w:sz w:val="20"/>
-                <w:szCs w:val="20"/>
-              </w:rPr>
-              <w:t>, age, g, 0</w:t>
-            </w:r>
-            <w:r>
-              <w:rPr>
-                <w:rFonts w:ascii="Courier New" w:hAnsi="Courier New" w:cs="Courier New"/>
-                <w:sz w:val="20"/>
-                <w:szCs w:val="20"/>
-              </w:rPr>
-              <w:t>, 1</w:t>
-            </w:r>
-            <w:r>
-              <w:rPr>
-                <w:rFonts w:ascii="Courier New" w:hAnsi="Courier New" w:cs="Courier New"/>
-                <w:sz w:val="20"/>
-                <w:szCs w:val="20"/>
-              </w:rPr>
-              <w:t>);</w:t>
-            </w:r>
-          </w:p>
-        </w:tc>
-      </w:tr>
-    </w:tbl>
-    <w:p>
-      <w:pPr>
-        <w:rPr>
-          <w:b/>
-          <w:bCs/>
-        </w:rPr>
-      </w:pPr>
-    </w:p>
-    <w:p>
-      <w:pPr>
-        <w:rPr>
-          <w:b/>
-          <w:bCs/>
-        </w:rPr>
-      </w:pPr>
-      <w:r>
-        <w:rPr>
-          <w:b/>
-          <w:bCs/>
-        </w:rPr>
-        <w:br w:type="page"/>
-      </w:r>
-    </w:p>
-    <w:tbl>
-      <w:tblPr>
-        <w:tblStyle w:val="TableGrid"/>
-        <w:tblW w:w="0" w:type="auto"/>
-        <w:tblLook w:val="04A0" w:firstRow="1" w:lastRow="0" w:firstColumn="1" w:lastColumn="0" w:noHBand="0" w:noVBand="1"/>
-      </w:tblPr>
-      <w:tblGrid>
-        <w:gridCol w:w="2962"/>
-        <w:gridCol w:w="6034"/>
-      </w:tblGrid>
-      <w:tr>
-        <w:tc>
-          <w:tcPr>
-            <w:tcW w:w="2962" w:type="dxa"/>
-            <w:tcBorders>
-              <w:top w:val="single" w:sz="12" w:space="0" w:color="auto"/>
-              <w:left w:val="single" w:sz="12" w:space="0" w:color="auto"/>
-              <w:right w:val="nil"/>
-            </w:tcBorders>
-          </w:tcPr>
-          <w:p>
-            <w:r>
-              <w:rPr>
-                <w:b/>
-                <w:bCs/>
-              </w:rPr>
-              <w:lastRenderedPageBreak/>
-              <w:t xml:space="preserve">Session </w:t>
-            </w:r>
-            <w:r>
-              <w:rPr>
-                <w:b/>
-                <w:bCs/>
-              </w:rPr>
-              <w:t>8</w:t>
-            </w:r>
-          </w:p>
-        </w:tc>
-        <w:tc>
-          <w:tcPr>
-            <w:tcW w:w="6034" w:type="dxa"/>
-            <w:tcBorders>
-              <w:top w:val="single" w:sz="12" w:space="0" w:color="auto"/>
-              <w:left w:val="nil"/>
-              <w:right w:val="single" w:sz="12" w:space="0" w:color="auto"/>
-            </w:tcBorders>
-          </w:tcPr>
-          <w:p>
-            <w:pPr>
-              <w:jc w:val="right"/>
-            </w:pPr>
-            <w:r>
-              <w:t xml:space="preserve">Continuous trials, </w:t>
-            </w:r>
-            <w:r>
-              <w:t>continuous motion</w:t>
-            </w:r>
-            <w:r>
-              <w:t xml:space="preserve"> (12 minutes).</w:t>
-            </w:r>
-          </w:p>
-        </w:tc>
-      </w:tr>
-      <w:tr>
-        <w:tc>
-          <w:tcPr>
-            <w:tcW w:w="8996" w:type="dxa"/>
-            <w:gridSpan w:val="2"/>
-            <w:tcBorders>
-              <w:left w:val="single" w:sz="12" w:space="0" w:color="auto"/>
-              <w:bottom w:val="single" w:sz="12" w:space="0" w:color="auto"/>
-              <w:right w:val="single" w:sz="12" w:space="0" w:color="auto"/>
-            </w:tcBorders>
-          </w:tcPr>
-          <w:p>
-            <w:r>
-              <w:t xml:space="preserve">Notes: </w:t>
-            </w:r>
-          </w:p>
-          <w:p>
-            <w:pPr>
-              <w:pStyle w:val="ListParagraph"/>
-              <w:numPr>
-                <w:ilvl w:val="0"/>
-                <w:numId w:val="2"/>
-              </w:numPr>
-            </w:pPr>
-            <w:r>
-              <w:t>White fix dot present</w:t>
-            </w:r>
-          </w:p>
-          <w:p>
-            <w:pPr>
-              <w:pStyle w:val="ListParagraph"/>
-              <w:numPr>
-                <w:ilvl w:val="0"/>
-                <w:numId w:val="2"/>
-              </w:numPr>
-            </w:pPr>
-            <w:r>
-              <w:t xml:space="preserve">Conditions changed </w:t>
-            </w:r>
-          </w:p>
-          <w:p>
-            <w:r>
-              <w:t>Parameter</w:t>
-            </w:r>
-            <w:r>
-              <w:t>s:</w:t>
-            </w:r>
-          </w:p>
-          <w:p>
-            <w:pPr>
-              <w:pStyle w:val="ListParagraph"/>
-              <w:numPr>
-                <w:ilvl w:val="0"/>
-                <w:numId w:val="2"/>
-              </w:numPr>
-            </w:pPr>
-            <w:r>
-              <w:t>cohlist: [-0.6 -0.5 -0.4 0.4 0.5 0.6]</w:t>
-            </w:r>
-          </w:p>
-          <w:p>
-            <w:pPr>
-              <w:pStyle w:val="ListParagraph"/>
-              <w:numPr>
-                <w:ilvl w:val="0"/>
-                <w:numId w:val="2"/>
-              </w:numPr>
-            </w:pPr>
-            <w:r>
-              <w:t>condition_vec: 1, 1, 3, 3</w:t>
-            </w:r>
-          </w:p>
-          <w:p>
-            <w:r>
-              <w:t>Code:</w:t>
-            </w:r>
-          </w:p>
-          <w:p>
-            <w:pPr>
-              <w:rPr>
-                <w:rFonts w:ascii="Courier New" w:hAnsi="Courier New" w:cs="Courier New"/>
-                <w:sz w:val="20"/>
-                <w:szCs w:val="20"/>
-              </w:rPr>
-            </w:pPr>
-            <w:r>
-              <w:rPr>
-                <w:rFonts w:ascii="Courier New" w:hAnsi="Courier New" w:cs="Courier New"/>
-                <w:sz w:val="20"/>
-                <w:szCs w:val="20"/>
-              </w:rPr>
-              <w:t xml:space="preserve">&gt;&gt; [S, tconst] = create_stimuli(‘parameter.csv’, 0, </w:t>
-            </w:r>
-            <w:r>
-              <w:rPr>
-                <w:rFonts w:ascii="Courier New" w:hAnsi="Courier New" w:cs="Courier New"/>
-                <w:b/>
-                <w:bCs/>
-                <w:sz w:val="20"/>
-                <w:szCs w:val="20"/>
-                <w:u w:val="single"/>
-              </w:rPr>
-              <w:t>8</w:t>
-            </w:r>
-            <w:r>
-              <w:rPr>
-                <w:rFonts w:ascii="Courier New" w:hAnsi="Courier New" w:cs="Courier New"/>
-                <w:sz w:val="20"/>
-                <w:szCs w:val="20"/>
-              </w:rPr>
-              <w:t xml:space="preserve">, </w:t>
-            </w:r>
-            <w:r>
-              <w:rPr>
-                <w:rFonts w:ascii="Courier New" w:hAnsi="Courier New" w:cs="Courier New"/>
-                <w:sz w:val="20"/>
-                <w:szCs w:val="20"/>
-              </w:rPr>
-              <w:t>0</w:t>
-            </w:r>
-            <w:r>
-              <w:rPr>
-                <w:rFonts w:ascii="Courier New" w:hAnsi="Courier New" w:cs="Courier New"/>
-                <w:sz w:val="20"/>
-                <w:szCs w:val="20"/>
-              </w:rPr>
-              <w:t xml:space="preserve">, </w:t>
-            </w:r>
-            <w:r>
-              <w:rPr>
-                <w:rFonts w:ascii="Courier New" w:hAnsi="Courier New" w:cs="Courier New"/>
-                <w:sz w:val="20"/>
-                <w:szCs w:val="20"/>
-              </w:rPr>
-              <w:t>0</w:t>
-            </w:r>
-            <w:r>
-              <w:rPr>
-                <w:rFonts w:ascii="Courier New" w:hAnsi="Courier New" w:cs="Courier New"/>
-                <w:sz w:val="20"/>
-                <w:szCs w:val="20"/>
-              </w:rPr>
-              <w:t xml:space="preserve">, </w:t>
-            </w:r>
-            <w:r>
-              <w:rPr>
-                <w:rFonts w:ascii="Courier New" w:hAnsi="Courier New" w:cs="Courier New"/>
-                <w:sz w:val="20"/>
-                <w:szCs w:val="20"/>
-              </w:rPr>
-              <w:t>0</w:t>
-            </w:r>
-            <w:r>
-              <w:rPr>
-                <w:rFonts w:ascii="Courier New" w:hAnsi="Courier New" w:cs="Courier New"/>
-                <w:sz w:val="20"/>
-                <w:szCs w:val="20"/>
-              </w:rPr>
-              <w:t xml:space="preserve">, </w:t>
-            </w:r>
-            <w:r>
-              <w:rPr>
-                <w:rFonts w:ascii="Courier New" w:hAnsi="Courier New" w:cs="Courier New"/>
-                <w:sz w:val="20"/>
-                <w:szCs w:val="20"/>
-              </w:rPr>
-              <w:t>1</w:t>
-            </w:r>
-            <w:r>
-              <w:rPr>
-                <w:rFonts w:ascii="Courier New" w:hAnsi="Courier New" w:cs="Courier New"/>
-                <w:sz w:val="20"/>
-                <w:szCs w:val="20"/>
-              </w:rPr>
-              <w:t>);</w:t>
-            </w:r>
-          </w:p>
-          <w:p>
-            <w:pPr>
-              <w:rPr>
-                <w:rFonts w:ascii="Courier New" w:hAnsi="Courier New" w:cs="Courier New"/>
-                <w:sz w:val="20"/>
-                <w:szCs w:val="20"/>
-              </w:rPr>
-            </w:pPr>
-            <w:r>
-              <w:rPr>
-                <w:rFonts w:ascii="Courier New" w:hAnsi="Courier New" w:cs="Courier New"/>
-                <w:sz w:val="20"/>
-                <w:szCs w:val="20"/>
-              </w:rPr>
-              <w:t xml:space="preserve">&gt;&gt; rdk_continuous_motion(‘parameter.csv’, </w:t>
-            </w:r>
-            <w:r>
-              <w:rPr>
-                <w:rFonts w:ascii="Courier New" w:hAnsi="Courier New" w:cs="Courier New"/>
-                <w:b/>
-                <w:bCs/>
-                <w:sz w:val="20"/>
-                <w:szCs w:val="20"/>
-                <w:u w:val="single"/>
-              </w:rPr>
-              <w:t>1</w:t>
-            </w:r>
-            <w:r>
-              <w:rPr>
-                <w:rFonts w:ascii="Courier New" w:hAnsi="Courier New" w:cs="Courier New"/>
-                <w:sz w:val="20"/>
-                <w:szCs w:val="20"/>
-              </w:rPr>
-              <w:t xml:space="preserve">, </w:t>
-            </w:r>
-            <w:r>
-              <w:rPr>
-                <w:rFonts w:ascii="Courier New" w:hAnsi="Courier New" w:cs="Courier New"/>
-                <w:b/>
-                <w:bCs/>
-                <w:sz w:val="20"/>
-                <w:szCs w:val="20"/>
-                <w:u w:val="single"/>
-              </w:rPr>
-              <w:t>8</w:t>
             </w:r>
             <w:r>
               <w:rPr>
@@ -2928,7 +3670,7 @@
                 <w:b/>
                 <w:bCs/>
               </w:rPr>
-              <w:t>9</w:t>
+              <w:t>8</w:t>
             </w:r>
           </w:p>
         </w:tc>
@@ -2982,15 +3724,7 @@
               </w:numPr>
             </w:pPr>
             <w:r>
-              <w:t>No more white fix dot</w:t>
-            </w:r>
-          </w:p>
-          <w:p>
-            <w:r>
-              <w:t>Parameter</w:t>
-            </w:r>
-            <w:r>
-              <w:t>s:</w:t>
+              <w:t>White fix dot present</w:t>
             </w:r>
           </w:p>
           <w:p>
@@ -3002,7 +3736,49 @@
               </w:numPr>
             </w:pPr>
             <w:r>
-              <w:t>cohlist: [-0.5 -0.4 -0.3 0.3 0.4 0.5]</w:t>
+              <w:t xml:space="preserve">Conditions changed </w:t>
+            </w:r>
+          </w:p>
+          <w:p>
+            <w:r>
+              <w:t>Parameter</w:t>
+            </w:r>
+            <w:r>
+              <w:t>s:</w:t>
+            </w:r>
+          </w:p>
+          <w:p>
+            <w:pPr>
+              <w:pStyle w:val="ListParagraph"/>
+              <w:numPr>
+                <w:ilvl w:val="0"/>
+                <w:numId w:val="2"/>
+              </w:numPr>
+            </w:pPr>
+            <w:proofErr w:type="spellStart"/>
+            <w:r>
+              <w:t>cohlist</w:t>
+            </w:r>
+            <w:proofErr w:type="spellEnd"/>
+            <w:r>
+              <w:t>: [-0.6 -0.5 -0.4 0.4 0.5 0.6]</w:t>
+            </w:r>
+          </w:p>
+          <w:p>
+            <w:pPr>
+              <w:pStyle w:val="ListParagraph"/>
+              <w:numPr>
+                <w:ilvl w:val="0"/>
+                <w:numId w:val="2"/>
+              </w:numPr>
+            </w:pPr>
+            <w:proofErr w:type="spellStart"/>
+            <w:r>
+              <w:t>condition_vec</w:t>
+            </w:r>
+            <w:proofErr w:type="spellEnd"/>
+            <w:r>
+              <w:t>: 1, 1, 3, 3</w:t>
             </w:r>
           </w:p>
           <w:p>
@@ -3024,7 +3800,61 @@
                 <w:sz w:val="20"/>
                 <w:szCs w:val="20"/>
               </w:rPr>
-              <w:t xml:space="preserve">&gt;&gt; [S, tconst] = create_stimuli(‘parameter.csv’, 0, </w:t>
+              <w:t xml:space="preserve">&gt;&gt; [S, </w:t>
+            </w:r>
+            <w:proofErr w:type="spellStart"/>
+            <w:r>
+              <w:rPr>
+                <w:rFonts w:ascii="Courier New" w:hAnsi="Courier New" w:cs="Courier New"/>
+                <w:sz w:val="20"/>
+                <w:szCs w:val="20"/>
+              </w:rPr>
+              <w:t>tconst</w:t>
+            </w:r>
+            <w:proofErr w:type="spellEnd"/>
+            <w:r>
+              <w:rPr>
+                <w:rFonts w:ascii="Courier New" w:hAnsi="Courier New" w:cs="Courier New"/>
+                <w:sz w:val="20"/>
+                <w:szCs w:val="20"/>
+              </w:rPr>
+              <w:t xml:space="preserve">] = </w:t>
+            </w:r>
+            <w:proofErr w:type="spellStart"/>
+            <w:r>
+              <w:rPr>
+                <w:rFonts w:ascii="Courier New" w:hAnsi="Courier New" w:cs="Courier New"/>
+                <w:sz w:val="20"/>
+                <w:szCs w:val="20"/>
+              </w:rPr>
+              <w:t>create_</w:t>
+            </w:r>
+            <w:proofErr w:type="gramStart"/>
+            <w:r>
+              <w:rPr>
+                <w:rFonts w:ascii="Courier New" w:hAnsi="Courier New" w:cs="Courier New"/>
+                <w:sz w:val="20"/>
+                <w:szCs w:val="20"/>
+              </w:rPr>
+              <w:t>stimuli</w:t>
+            </w:r>
+            <w:proofErr w:type="spellEnd"/>
+            <w:r>
+              <w:rPr>
+                <w:rFonts w:ascii="Courier New" w:hAnsi="Courier New" w:cs="Courier New"/>
+                <w:sz w:val="20"/>
+                <w:szCs w:val="20"/>
+              </w:rPr>
+              <w:t>(</w:t>
+            </w:r>
+            <w:proofErr w:type="gramEnd"/>
+            <w:r>
+              <w:rPr>
+                <w:rFonts w:ascii="Courier New" w:hAnsi="Courier New" w:cs="Courier New"/>
+                <w:sz w:val="20"/>
+                <w:szCs w:val="20"/>
+              </w:rPr>
+              <w:t xml:space="preserve">‘parameter.csv’, 0, </w:t>
             </w:r>
             <w:r>
               <w:rPr>
@@ -3035,7 +3865,7 @@
                 <w:szCs w:val="20"/>
                 <w:u w:val="single"/>
               </w:rPr>
-              <w:t>9</w:t>
+              <w:t>8</w:t>
             </w:r>
             <w:r>
               <w:rPr>
@@ -3124,7 +3954,43 @@
                 <w:sz w:val="20"/>
                 <w:szCs w:val="20"/>
               </w:rPr>
-              <w:t xml:space="preserve">&gt;&gt; rdk_continuous_motion(‘parameter.csv’, </w:t>
+              <w:t xml:space="preserve">&gt;&gt; </w:t>
+            </w:r>
+            <w:proofErr w:type="spellStart"/>
+            <w:r>
+              <w:rPr>
+                <w:rFonts w:ascii="Courier New" w:hAnsi="Courier New" w:cs="Courier New"/>
+                <w:sz w:val="20"/>
+                <w:szCs w:val="20"/>
+              </w:rPr>
+              <w:t>rdk_continuous_</w:t>
+            </w:r>
+            <w:proofErr w:type="gramStart"/>
+            <w:r>
+              <w:rPr>
+                <w:rFonts w:ascii="Courier New" w:hAnsi="Courier New" w:cs="Courier New"/>
+                <w:sz w:val="20"/>
+                <w:szCs w:val="20"/>
+              </w:rPr>
+              <w:t>motion</w:t>
+            </w:r>
+            <w:proofErr w:type="spellEnd"/>
+            <w:r>
+              <w:rPr>
+                <w:rFonts w:ascii="Courier New" w:hAnsi="Courier New" w:cs="Courier New"/>
+                <w:sz w:val="20"/>
+                <w:szCs w:val="20"/>
+              </w:rPr>
+              <w:t>(</w:t>
+            </w:r>
+            <w:proofErr w:type="gramEnd"/>
+            <w:r>
+              <w:rPr>
+                <w:rFonts w:ascii="Courier New" w:hAnsi="Courier New" w:cs="Courier New"/>
+                <w:sz w:val="20"/>
+                <w:szCs w:val="20"/>
+              </w:rPr>
+              <w:t xml:space="preserve">‘parameter.csv’, </w:t>
             </w:r>
             <w:r>
               <w:rPr>
@@ -3135,7 +4001,7 @@
                 <w:szCs w:val="20"/>
                 <w:u w:val="single"/>
               </w:rPr>
-              <w:t>0</w:t>
+              <w:t>1</w:t>
             </w:r>
             <w:r>
               <w:rPr>
@@ -3154,7 +4020,7 @@
                 <w:szCs w:val="20"/>
                 <w:u w:val="single"/>
               </w:rPr>
-              <w:t>9</w:t>
+              <w:t>8</w:t>
             </w:r>
             <w:r>
               <w:rPr>
@@ -3241,7 +4107,7 @@
                 <w:b/>
                 <w:bCs/>
               </w:rPr>
-              <w:t>10</w:t>
+              <w:t>9</w:t>
             </w:r>
           </w:p>
         </w:tc>
@@ -3265,7 +4131,7 @@
               <w:t>continuous motion</w:t>
             </w:r>
             <w:r>
-              <w:t xml:space="preserve"> (20 minutes).</w:t>
+              <w:t xml:space="preserve"> (12 minutes).</w:t>
             </w:r>
           </w:p>
         </w:tc>
@@ -3295,13 +4161,23 @@
               </w:numPr>
             </w:pPr>
             <w:r>
-              <w:t xml:space="preserve">Block (condition) lengths changed 3 </w:t>
-            </w:r>
-            <w:r>
-              <w:t>→</w:t>
-            </w:r>
-            <w:r>
-              <w:t xml:space="preserve"> 5 minutes</w:t>
+              <w:t xml:space="preserve">No </w:t>
+            </w:r>
+            <w:proofErr w:type="gramStart"/>
+            <w:r>
+              <w:t>more white</w:t>
+            </w:r>
+            <w:proofErr w:type="gramEnd"/>
+            <w:r>
+              <w:t xml:space="preserve"> fix dot</w:t>
+            </w:r>
+          </w:p>
+          <w:p>
+            <w:r>
+              <w:t>Parameter</w:t>
+            </w:r>
+            <w:r>
+              <w:t>s:</w:t>
             </w:r>
           </w:p>
           <w:p>
@@ -3312,62 +4188,89 @@
                 <w:numId w:val="2"/>
               </w:numPr>
             </w:pPr>
-            <w:r>
-              <w:t>All conditions present in randomised order</w:t>
-            </w:r>
-          </w:p>
-          <w:p>
-            <w:r>
-              <w:t>Parameter</w:t>
-            </w:r>
-            <w:r>
-              <w:t>s:</w:t>
+            <w:proofErr w:type="spellStart"/>
+            <w:r>
+              <w:t>cohlist</w:t>
+            </w:r>
+            <w:proofErr w:type="spellEnd"/>
+            <w:r>
+              <w:t>: [-0.5 -0.4 -0.3 0.3 0.4 0.5]</w:t>
+            </w:r>
+          </w:p>
+          <w:p>
+            <w:r>
+              <w:t>Code:</w:t>
             </w:r>
           </w:p>
           <w:p>
             <w:pPr>
-              <w:pStyle w:val="ListParagraph"/>
-              <w:numPr>
-                <w:ilvl w:val="0"/>
-                <w:numId w:val="2"/>
-              </w:numPr>
+              <w:rPr>
+                <w:rFonts w:ascii="Courier New" w:hAnsi="Courier New" w:cs="Courier New"/>
+                <w:sz w:val="20"/>
+                <w:szCs w:val="20"/>
+              </w:rPr>
             </w:pPr>
             <w:r>
-              <w:t>block_length: 5</w:t>
-            </w:r>
-          </w:p>
-          <w:p>
-            <w:pPr>
-              <w:pStyle w:val="ListParagraph"/>
-              <w:numPr>
-                <w:ilvl w:val="0"/>
-                <w:numId w:val="2"/>
-              </w:numPr>
-            </w:pPr>
-            <w:r>
-              <w:t>condition_vec: 2, 3, 1, 4</w:t>
-            </w:r>
-          </w:p>
-          <w:p>
-            <w:r>
-              <w:t>Code:</w:t>
-            </w:r>
-          </w:p>
-          <w:p>
-            <w:pPr>
-              <w:rPr>
-                <w:rFonts w:ascii="Courier New" w:hAnsi="Courier New" w:cs="Courier New"/>
-                <w:sz w:val="20"/>
-                <w:szCs w:val="20"/>
-              </w:rPr>
-            </w:pPr>
-            <w:r>
-              <w:rPr>
-                <w:rFonts w:ascii="Courier New" w:hAnsi="Courier New" w:cs="Courier New"/>
-                <w:sz w:val="20"/>
-                <w:szCs w:val="20"/>
-              </w:rPr>
-              <w:t xml:space="preserve">&gt;&gt; [S, tconst] = create_stimuli(‘parameter.csv’, 0, </w:t>
+              <w:rPr>
+                <w:rFonts w:ascii="Courier New" w:hAnsi="Courier New" w:cs="Courier New"/>
+                <w:sz w:val="20"/>
+                <w:szCs w:val="20"/>
+              </w:rPr>
+              <w:t xml:space="preserve">&gt;&gt; [S, </w:t>
+            </w:r>
+            <w:proofErr w:type="spellStart"/>
+            <w:r>
+              <w:rPr>
+                <w:rFonts w:ascii="Courier New" w:hAnsi="Courier New" w:cs="Courier New"/>
+                <w:sz w:val="20"/>
+                <w:szCs w:val="20"/>
+              </w:rPr>
+              <w:t>tconst</w:t>
+            </w:r>
+            <w:proofErr w:type="spellEnd"/>
+            <w:r>
+              <w:rPr>
+                <w:rFonts w:ascii="Courier New" w:hAnsi="Courier New" w:cs="Courier New"/>
+                <w:sz w:val="20"/>
+                <w:szCs w:val="20"/>
+              </w:rPr>
+              <w:t xml:space="preserve">] = </w:t>
+            </w:r>
+            <w:proofErr w:type="spellStart"/>
+            <w:r>
+              <w:rPr>
+                <w:rFonts w:ascii="Courier New" w:hAnsi="Courier New" w:cs="Courier New"/>
+                <w:sz w:val="20"/>
+                <w:szCs w:val="20"/>
+              </w:rPr>
+              <w:t>create_</w:t>
+            </w:r>
+            <w:proofErr w:type="gramStart"/>
+            <w:r>
+              <w:rPr>
+                <w:rFonts w:ascii="Courier New" w:hAnsi="Courier New" w:cs="Courier New"/>
+                <w:sz w:val="20"/>
+                <w:szCs w:val="20"/>
+              </w:rPr>
+              <w:t>stimuli</w:t>
+            </w:r>
+            <w:proofErr w:type="spellEnd"/>
+            <w:r>
+              <w:rPr>
+                <w:rFonts w:ascii="Courier New" w:hAnsi="Courier New" w:cs="Courier New"/>
+                <w:sz w:val="20"/>
+                <w:szCs w:val="20"/>
+              </w:rPr>
+              <w:t>(</w:t>
+            </w:r>
+            <w:proofErr w:type="gramEnd"/>
+            <w:r>
+              <w:rPr>
+                <w:rFonts w:ascii="Courier New" w:hAnsi="Courier New" w:cs="Courier New"/>
+                <w:sz w:val="20"/>
+                <w:szCs w:val="20"/>
+              </w:rPr>
+              <w:t xml:space="preserve">‘parameter.csv’, 0, </w:t>
             </w:r>
             <w:r>
               <w:rPr>
@@ -3378,7 +4281,7 @@
                 <w:szCs w:val="20"/>
                 <w:u w:val="single"/>
               </w:rPr>
-              <w:t>10</w:t>
+              <w:t>9</w:t>
             </w:r>
             <w:r>
               <w:rPr>
@@ -3467,23 +4370,43 @@
                 <w:sz w:val="20"/>
                 <w:szCs w:val="20"/>
               </w:rPr>
-              <w:t xml:space="preserve">&gt;&gt; rdk_continuous_motion(‘parameter.csv’, </w:t>
-            </w:r>
-            <w:r>
-              <w:rPr>
-                <w:rFonts w:ascii="Courier New" w:hAnsi="Courier New" w:cs="Courier New"/>
-                <w:sz w:val="20"/>
-                <w:szCs w:val="20"/>
-              </w:rPr>
-              <w:t>0</w:t>
-            </w:r>
-            <w:r>
-              <w:rPr>
-                <w:rFonts w:ascii="Courier New" w:hAnsi="Courier New" w:cs="Courier New"/>
-                <w:sz w:val="20"/>
-                <w:szCs w:val="20"/>
-              </w:rPr>
-              <w:t xml:space="preserve">, </w:t>
+              <w:t xml:space="preserve">&gt;&gt; </w:t>
+            </w:r>
+            <w:proofErr w:type="spellStart"/>
+            <w:r>
+              <w:rPr>
+                <w:rFonts w:ascii="Courier New" w:hAnsi="Courier New" w:cs="Courier New"/>
+                <w:sz w:val="20"/>
+                <w:szCs w:val="20"/>
+              </w:rPr>
+              <w:t>rdk_continuous_</w:t>
+            </w:r>
+            <w:proofErr w:type="gramStart"/>
+            <w:r>
+              <w:rPr>
+                <w:rFonts w:ascii="Courier New" w:hAnsi="Courier New" w:cs="Courier New"/>
+                <w:sz w:val="20"/>
+                <w:szCs w:val="20"/>
+              </w:rPr>
+              <w:t>motion</w:t>
+            </w:r>
+            <w:proofErr w:type="spellEnd"/>
+            <w:r>
+              <w:rPr>
+                <w:rFonts w:ascii="Courier New" w:hAnsi="Courier New" w:cs="Courier New"/>
+                <w:sz w:val="20"/>
+                <w:szCs w:val="20"/>
+              </w:rPr>
+              <w:t>(</w:t>
+            </w:r>
+            <w:proofErr w:type="gramEnd"/>
+            <w:r>
+              <w:rPr>
+                <w:rFonts w:ascii="Courier New" w:hAnsi="Courier New" w:cs="Courier New"/>
+                <w:sz w:val="20"/>
+                <w:szCs w:val="20"/>
+              </w:rPr>
+              <w:t xml:space="preserve">‘parameter.csv’, </w:t>
             </w:r>
             <w:r>
               <w:rPr>
@@ -3494,7 +4417,26 @@
                 <w:szCs w:val="20"/>
                 <w:u w:val="single"/>
               </w:rPr>
-              <w:t>10</w:t>
+              <w:t>0</w:t>
+            </w:r>
+            <w:r>
+              <w:rPr>
+                <w:rFonts w:ascii="Courier New" w:hAnsi="Courier New" w:cs="Courier New"/>
+                <w:sz w:val="20"/>
+                <w:szCs w:val="20"/>
+              </w:rPr>
+              <w:t xml:space="preserve">, </w:t>
+            </w:r>
+            <w:r>
+              <w:rPr>
+                <w:rFonts w:ascii="Courier New" w:hAnsi="Courier New" w:cs="Courier New"/>
+                <w:b/>
+                <w:bCs/>
+                <w:sz w:val="20"/>
+                <w:szCs w:val="20"/>
+                <w:u w:val="single"/>
+              </w:rPr>
+              <w:t>9</w:t>
             </w:r>
             <w:r>
               <w:rPr>
@@ -3581,7 +4523,7 @@
                 <w:b/>
                 <w:bCs/>
               </w:rPr>
-              <w:t>11</w:t>
+              <w:t>10</w:t>
             </w:r>
           </w:p>
         </w:tc>
@@ -3623,10 +4565,7 @@
           </w:tcPr>
           <w:p>
             <w:r>
-              <w:t>Parameter</w:t>
-            </w:r>
-            <w:r>
-              <w:t>s:</w:t>
+              <w:t xml:space="preserve">Notes: </w:t>
             </w:r>
           </w:p>
           <w:p>
@@ -3638,7 +4577,67 @@
               </w:numPr>
             </w:pPr>
             <w:r>
-              <w:t>condition_vec: 3, 1, 2, 4</w:t>
+              <w:t xml:space="preserve">Block (condition) lengths changed 3 </w:t>
+            </w:r>
+            <w:r>
+              <w:t>→</w:t>
+            </w:r>
+            <w:r>
+              <w:t xml:space="preserve"> 5 minutes</w:t>
+            </w:r>
+          </w:p>
+          <w:p>
+            <w:pPr>
+              <w:pStyle w:val="ListParagraph"/>
+              <w:numPr>
+                <w:ilvl w:val="0"/>
+                <w:numId w:val="2"/>
+              </w:numPr>
+            </w:pPr>
+            <w:r>
+              <w:t>All conditions present in randomised order</w:t>
+            </w:r>
+          </w:p>
+          <w:p>
+            <w:r>
+              <w:t>Parameter</w:t>
+            </w:r>
+            <w:r>
+              <w:t>s:</w:t>
+            </w:r>
+          </w:p>
+          <w:p>
+            <w:pPr>
+              <w:pStyle w:val="ListParagraph"/>
+              <w:numPr>
+                <w:ilvl w:val="0"/>
+                <w:numId w:val="2"/>
+              </w:numPr>
+            </w:pPr>
+            <w:proofErr w:type="spellStart"/>
+            <w:r>
+              <w:t>block_length</w:t>
+            </w:r>
+            <w:proofErr w:type="spellEnd"/>
+            <w:r>
+              <w:t>: 5</w:t>
+            </w:r>
+          </w:p>
+          <w:p>
+            <w:pPr>
+              <w:pStyle w:val="ListParagraph"/>
+              <w:numPr>
+                <w:ilvl w:val="0"/>
+                <w:numId w:val="2"/>
+              </w:numPr>
+            </w:pPr>
+            <w:proofErr w:type="spellStart"/>
+            <w:r>
+              <w:t>condition_vec</w:t>
+            </w:r>
+            <w:proofErr w:type="spellEnd"/>
+            <w:r>
+              <w:t>: 2, 3, 1, 4</w:t>
             </w:r>
           </w:p>
           <w:p>
@@ -3660,7 +4659,61 @@
                 <w:sz w:val="20"/>
                 <w:szCs w:val="20"/>
               </w:rPr>
-              <w:t xml:space="preserve">&gt;&gt; [S, tconst] = create_stimuli(‘parameter.csv’, 0, </w:t>
+              <w:t xml:space="preserve">&gt;&gt; [S, </w:t>
+            </w:r>
+            <w:proofErr w:type="spellStart"/>
+            <w:r>
+              <w:rPr>
+                <w:rFonts w:ascii="Courier New" w:hAnsi="Courier New" w:cs="Courier New"/>
+                <w:sz w:val="20"/>
+                <w:szCs w:val="20"/>
+              </w:rPr>
+              <w:t>tconst</w:t>
+            </w:r>
+            <w:proofErr w:type="spellEnd"/>
+            <w:r>
+              <w:rPr>
+                <w:rFonts w:ascii="Courier New" w:hAnsi="Courier New" w:cs="Courier New"/>
+                <w:sz w:val="20"/>
+                <w:szCs w:val="20"/>
+              </w:rPr>
+              <w:t xml:space="preserve">] = </w:t>
+            </w:r>
+            <w:proofErr w:type="spellStart"/>
+            <w:r>
+              <w:rPr>
+                <w:rFonts w:ascii="Courier New" w:hAnsi="Courier New" w:cs="Courier New"/>
+                <w:sz w:val="20"/>
+                <w:szCs w:val="20"/>
+              </w:rPr>
+              <w:t>create_</w:t>
+            </w:r>
+            <w:proofErr w:type="gramStart"/>
+            <w:r>
+              <w:rPr>
+                <w:rFonts w:ascii="Courier New" w:hAnsi="Courier New" w:cs="Courier New"/>
+                <w:sz w:val="20"/>
+                <w:szCs w:val="20"/>
+              </w:rPr>
+              <w:t>stimuli</w:t>
+            </w:r>
+            <w:proofErr w:type="spellEnd"/>
+            <w:r>
+              <w:rPr>
+                <w:rFonts w:ascii="Courier New" w:hAnsi="Courier New" w:cs="Courier New"/>
+                <w:sz w:val="20"/>
+                <w:szCs w:val="20"/>
+              </w:rPr>
+              <w:t>(</w:t>
+            </w:r>
+            <w:proofErr w:type="gramEnd"/>
+            <w:r>
+              <w:rPr>
+                <w:rFonts w:ascii="Courier New" w:hAnsi="Courier New" w:cs="Courier New"/>
+                <w:sz w:val="20"/>
+                <w:szCs w:val="20"/>
+              </w:rPr>
+              <w:t xml:space="preserve">‘parameter.csv’, 0, </w:t>
             </w:r>
             <w:r>
               <w:rPr>
@@ -3671,7 +4724,148 @@
                 <w:szCs w:val="20"/>
                 <w:u w:val="single"/>
               </w:rPr>
+              <w:t>10</w:t>
+            </w:r>
+            <w:r>
+              <w:rPr>
+                <w:rFonts w:ascii="Courier New" w:hAnsi="Courier New" w:cs="Courier New"/>
+                <w:sz w:val="20"/>
+                <w:szCs w:val="20"/>
+              </w:rPr>
+              <w:t xml:space="preserve">, </w:t>
+            </w:r>
+            <w:r>
+              <w:rPr>
+                <w:rFonts w:ascii="Courier New" w:hAnsi="Courier New" w:cs="Courier New"/>
+                <w:sz w:val="20"/>
+                <w:szCs w:val="20"/>
+              </w:rPr>
+              <w:t>0</w:t>
+            </w:r>
+            <w:r>
+              <w:rPr>
+                <w:rFonts w:ascii="Courier New" w:hAnsi="Courier New" w:cs="Courier New"/>
+                <w:sz w:val="20"/>
+                <w:szCs w:val="20"/>
+              </w:rPr>
+              <w:t xml:space="preserve">, </w:t>
+            </w:r>
+            <w:r>
+              <w:rPr>
+                <w:rFonts w:ascii="Courier New" w:hAnsi="Courier New" w:cs="Courier New"/>
+                <w:sz w:val="20"/>
+                <w:szCs w:val="20"/>
+              </w:rPr>
+              <w:t>0</w:t>
+            </w:r>
+            <w:r>
+              <w:rPr>
+                <w:rFonts w:ascii="Courier New" w:hAnsi="Courier New" w:cs="Courier New"/>
+                <w:sz w:val="20"/>
+                <w:szCs w:val="20"/>
+              </w:rPr>
+              <w:t xml:space="preserve">, </w:t>
+            </w:r>
+            <w:r>
+              <w:rPr>
+                <w:rFonts w:ascii="Courier New" w:hAnsi="Courier New" w:cs="Courier New"/>
+                <w:sz w:val="20"/>
+                <w:szCs w:val="20"/>
+              </w:rPr>
+              <w:t>0</w:t>
+            </w:r>
+            <w:r>
+              <w:rPr>
+                <w:rFonts w:ascii="Courier New" w:hAnsi="Courier New" w:cs="Courier New"/>
+                <w:sz w:val="20"/>
+                <w:szCs w:val="20"/>
+              </w:rPr>
+              <w:t xml:space="preserve">, </w:t>
+            </w:r>
+            <w:r>
+              <w:rPr>
+                <w:rFonts w:ascii="Courier New" w:hAnsi="Courier New" w:cs="Courier New"/>
+                <w:sz w:val="20"/>
+                <w:szCs w:val="20"/>
+              </w:rPr>
               <w:t>1</w:t>
+            </w:r>
+            <w:r>
+              <w:rPr>
+                <w:rFonts w:ascii="Courier New" w:hAnsi="Courier New" w:cs="Courier New"/>
+                <w:sz w:val="20"/>
+                <w:szCs w:val="20"/>
+              </w:rPr>
+              <w:t>);</w:t>
+            </w:r>
+          </w:p>
+          <w:p>
+            <w:pPr>
+              <w:rPr>
+                <w:rFonts w:ascii="Courier New" w:hAnsi="Courier New" w:cs="Courier New"/>
+                <w:sz w:val="20"/>
+                <w:szCs w:val="20"/>
+              </w:rPr>
+            </w:pPr>
+            <w:r>
+              <w:rPr>
+                <w:rFonts w:ascii="Courier New" w:hAnsi="Courier New" w:cs="Courier New"/>
+                <w:sz w:val="20"/>
+                <w:szCs w:val="20"/>
+              </w:rPr>
+              <w:t xml:space="preserve">&gt;&gt; </w:t>
+            </w:r>
+            <w:proofErr w:type="spellStart"/>
+            <w:r>
+              <w:rPr>
+                <w:rFonts w:ascii="Courier New" w:hAnsi="Courier New" w:cs="Courier New"/>
+                <w:sz w:val="20"/>
+                <w:szCs w:val="20"/>
+              </w:rPr>
+              <w:t>rdk_continuous_</w:t>
+            </w:r>
+            <w:proofErr w:type="gramStart"/>
+            <w:r>
+              <w:rPr>
+                <w:rFonts w:ascii="Courier New" w:hAnsi="Courier New" w:cs="Courier New"/>
+                <w:sz w:val="20"/>
+                <w:szCs w:val="20"/>
+              </w:rPr>
+              <w:t>motion</w:t>
+            </w:r>
+            <w:proofErr w:type="spellEnd"/>
+            <w:r>
+              <w:rPr>
+                <w:rFonts w:ascii="Courier New" w:hAnsi="Courier New" w:cs="Courier New"/>
+                <w:sz w:val="20"/>
+                <w:szCs w:val="20"/>
+              </w:rPr>
+              <w:t>(</w:t>
+            </w:r>
+            <w:proofErr w:type="gramEnd"/>
+            <w:r>
+              <w:rPr>
+                <w:rFonts w:ascii="Courier New" w:hAnsi="Courier New" w:cs="Courier New"/>
+                <w:sz w:val="20"/>
+                <w:szCs w:val="20"/>
+              </w:rPr>
+              <w:t xml:space="preserve">‘parameter.csv’, </w:t>
+            </w:r>
+            <w:r>
+              <w:rPr>
+                <w:rFonts w:ascii="Courier New" w:hAnsi="Courier New" w:cs="Courier New"/>
+                <w:sz w:val="20"/>
+                <w:szCs w:val="20"/>
+              </w:rPr>
+              <w:t>0</w:t>
+            </w:r>
+            <w:r>
+              <w:rPr>
+                <w:rFonts w:ascii="Courier New" w:hAnsi="Courier New" w:cs="Courier New"/>
+                <w:sz w:val="20"/>
+                <w:szCs w:val="20"/>
+              </w:rPr>
+              <w:t xml:space="preserve">, </w:t>
             </w:r>
             <w:r>
               <w:rPr>
@@ -3682,11 +4876,258 @@
                 <w:szCs w:val="20"/>
                 <w:u w:val="single"/>
               </w:rPr>
+              <w:t>10</w:t>
+            </w:r>
+            <w:r>
+              <w:rPr>
+                <w:rFonts w:ascii="Courier New" w:hAnsi="Courier New" w:cs="Courier New"/>
+                <w:sz w:val="20"/>
+                <w:szCs w:val="20"/>
+              </w:rPr>
+              <w:t xml:space="preserve">, 1, 0, </w:t>
+            </w:r>
+            <w:r>
+              <w:rPr>
+                <w:rFonts w:ascii="Courier New" w:hAnsi="Courier New" w:cs="Courier New"/>
+                <w:sz w:val="20"/>
+                <w:szCs w:val="20"/>
+              </w:rPr>
+              <w:t>id</w:t>
+            </w:r>
+            <w:r>
+              <w:rPr>
+                <w:rFonts w:ascii="Courier New" w:hAnsi="Courier New" w:cs="Courier New"/>
+                <w:sz w:val="20"/>
+                <w:szCs w:val="20"/>
+              </w:rPr>
+              <w:t>, age, g, 0</w:t>
+            </w:r>
+            <w:r>
+              <w:rPr>
+                <w:rFonts w:ascii="Courier New" w:hAnsi="Courier New" w:cs="Courier New"/>
+                <w:sz w:val="20"/>
+                <w:szCs w:val="20"/>
+              </w:rPr>
+              <w:t>, 1</w:t>
+            </w:r>
+            <w:r>
+              <w:rPr>
+                <w:rFonts w:ascii="Courier New" w:hAnsi="Courier New" w:cs="Courier New"/>
+                <w:sz w:val="20"/>
+                <w:szCs w:val="20"/>
+              </w:rPr>
+              <w:t>);</w:t>
+            </w:r>
+          </w:p>
+        </w:tc>
+      </w:tr>
+    </w:tbl>
+    <w:p>
+      <w:pPr>
+        <w:rPr>
+          <w:b/>
+          <w:bCs/>
+        </w:rPr>
+      </w:pPr>
+    </w:p>
+    <w:tbl>
+      <w:tblPr>
+        <w:tblStyle w:val="TableGrid"/>
+        <w:tblW w:w="0" w:type="auto"/>
+        <w:tblLook w:val="04A0" w:firstRow="1" w:lastRow="0" w:firstColumn="1" w:lastColumn="0" w:noHBand="0" w:noVBand="1"/>
+      </w:tblPr>
+      <w:tblGrid>
+        <w:gridCol w:w="2962"/>
+        <w:gridCol w:w="6034"/>
+      </w:tblGrid>
+      <w:tr>
+        <w:tc>
+          <w:tcPr>
+            <w:tcW w:w="2962" w:type="dxa"/>
+            <w:tcBorders>
+              <w:top w:val="single" w:sz="12" w:space="0" w:color="auto"/>
+              <w:left w:val="single" w:sz="12" w:space="0" w:color="auto"/>
+              <w:right w:val="nil"/>
+            </w:tcBorders>
+          </w:tcPr>
+          <w:p>
+            <w:r>
+              <w:rPr>
+                <w:b/>
+                <w:bCs/>
+              </w:rPr>
+              <w:t xml:space="preserve">Session </w:t>
+            </w:r>
+            <w:r>
+              <w:rPr>
+                <w:b/>
+                <w:bCs/>
+              </w:rPr>
+              <w:t>11</w:t>
+            </w:r>
+          </w:p>
+        </w:tc>
+        <w:tc>
+          <w:tcPr>
+            <w:tcW w:w="6034" w:type="dxa"/>
+            <w:tcBorders>
+              <w:top w:val="single" w:sz="12" w:space="0" w:color="auto"/>
+              <w:left w:val="nil"/>
+              <w:right w:val="single" w:sz="12" w:space="0" w:color="auto"/>
+            </w:tcBorders>
+          </w:tcPr>
+          <w:p>
+            <w:pPr>
+              <w:jc w:val="right"/>
+            </w:pPr>
+            <w:r>
+              <w:t xml:space="preserve">Continuous trials, </w:t>
+            </w:r>
+            <w:r>
+              <w:t>continuous motion</w:t>
+            </w:r>
+            <w:r>
+              <w:t xml:space="preserve"> (20 minutes).</w:t>
+            </w:r>
+          </w:p>
+        </w:tc>
+      </w:tr>
+      <w:tr>
+        <w:tc>
+          <w:tcPr>
+            <w:tcW w:w="8996" w:type="dxa"/>
+            <w:gridSpan w:val="2"/>
+            <w:tcBorders>
+              <w:left w:val="single" w:sz="12" w:space="0" w:color="auto"/>
+              <w:bottom w:val="single" w:sz="12" w:space="0" w:color="auto"/>
+              <w:right w:val="single" w:sz="12" w:space="0" w:color="auto"/>
+            </w:tcBorders>
+          </w:tcPr>
+          <w:p>
+            <w:r>
+              <w:t>Parameter</w:t>
+            </w:r>
+            <w:r>
+              <w:t>s:</w:t>
+            </w:r>
+          </w:p>
+          <w:p>
+            <w:pPr>
+              <w:pStyle w:val="ListParagraph"/>
+              <w:numPr>
+                <w:ilvl w:val="0"/>
+                <w:numId w:val="2"/>
+              </w:numPr>
+            </w:pPr>
+            <w:proofErr w:type="spellStart"/>
+            <w:r>
+              <w:t>condition_vec</w:t>
+            </w:r>
+            <w:proofErr w:type="spellEnd"/>
+            <w:r>
+              <w:t>: 3, 1, 2, 4</w:t>
+            </w:r>
+          </w:p>
+          <w:p>
+            <w:r>
+              <w:t>Code:</w:t>
+            </w:r>
+          </w:p>
+          <w:p>
+            <w:pPr>
+              <w:rPr>
+                <w:rFonts w:ascii="Courier New" w:hAnsi="Courier New" w:cs="Courier New"/>
+                <w:sz w:val="20"/>
+                <w:szCs w:val="20"/>
+              </w:rPr>
+            </w:pPr>
+            <w:r>
+              <w:rPr>
+                <w:rFonts w:ascii="Courier New" w:hAnsi="Courier New" w:cs="Courier New"/>
+                <w:sz w:val="20"/>
+                <w:szCs w:val="20"/>
+              </w:rPr>
+              <w:t xml:space="preserve">&gt;&gt; [S, </w:t>
+            </w:r>
+            <w:proofErr w:type="spellStart"/>
+            <w:r>
+              <w:rPr>
+                <w:rFonts w:ascii="Courier New" w:hAnsi="Courier New" w:cs="Courier New"/>
+                <w:sz w:val="20"/>
+                <w:szCs w:val="20"/>
+              </w:rPr>
+              <w:t>tconst</w:t>
+            </w:r>
+            <w:proofErr w:type="spellEnd"/>
+            <w:r>
+              <w:rPr>
+                <w:rFonts w:ascii="Courier New" w:hAnsi="Courier New" w:cs="Courier New"/>
+                <w:sz w:val="20"/>
+                <w:szCs w:val="20"/>
+              </w:rPr>
+              <w:t xml:space="preserve">] = </w:t>
+            </w:r>
+            <w:proofErr w:type="spellStart"/>
+            <w:r>
+              <w:rPr>
+                <w:rFonts w:ascii="Courier New" w:hAnsi="Courier New" w:cs="Courier New"/>
+                <w:sz w:val="20"/>
+                <w:szCs w:val="20"/>
+              </w:rPr>
+              <w:t>create_</w:t>
+            </w:r>
+            <w:proofErr w:type="gramStart"/>
+            <w:r>
+              <w:rPr>
+                <w:rFonts w:ascii="Courier New" w:hAnsi="Courier New" w:cs="Courier New"/>
+                <w:sz w:val="20"/>
+                <w:szCs w:val="20"/>
+              </w:rPr>
+              <w:t>stimuli</w:t>
+            </w:r>
+            <w:proofErr w:type="spellEnd"/>
+            <w:r>
+              <w:rPr>
+                <w:rFonts w:ascii="Courier New" w:hAnsi="Courier New" w:cs="Courier New"/>
+                <w:sz w:val="20"/>
+                <w:szCs w:val="20"/>
+              </w:rPr>
+              <w:t>(</w:t>
+            </w:r>
+            <w:proofErr w:type="gramEnd"/>
+            <w:r>
+              <w:rPr>
+                <w:rFonts w:ascii="Courier New" w:hAnsi="Courier New" w:cs="Courier New"/>
+                <w:sz w:val="20"/>
+                <w:szCs w:val="20"/>
+              </w:rPr>
+              <w:t xml:space="preserve">‘parameter.csv’, 0, </w:t>
+            </w:r>
+            <w:r>
+              <w:rPr>
+                <w:rFonts w:ascii="Courier New" w:hAnsi="Courier New" w:cs="Courier New"/>
+                <w:b/>
+                <w:bCs/>
+                <w:sz w:val="20"/>
+                <w:szCs w:val="20"/>
+                <w:u w:val="single"/>
+              </w:rPr>
               <w:t>1</w:t>
             </w:r>
             <w:r>
               <w:rPr>
                 <w:rFonts w:ascii="Courier New" w:hAnsi="Courier New" w:cs="Courier New"/>
+                <w:b/>
+                <w:bCs/>
+                <w:sz w:val="20"/>
+                <w:szCs w:val="20"/>
+                <w:u w:val="single"/>
+              </w:rPr>
+              <w:t>1</w:t>
+            </w:r>
+            <w:r>
+              <w:rPr>
+                <w:rFonts w:ascii="Courier New" w:hAnsi="Courier New" w:cs="Courier New"/>
                 <w:sz w:val="20"/>
                 <w:szCs w:val="20"/>
               </w:rPr>
@@ -3771,7 +5212,43 @@
                 <w:sz w:val="20"/>
                 <w:szCs w:val="20"/>
               </w:rPr>
-              <w:t xml:space="preserve">&gt;&gt; rdk_continuous_motion(‘parameter.csv’, </w:t>
+              <w:t xml:space="preserve">&gt;&gt; </w:t>
+            </w:r>
+            <w:proofErr w:type="spellStart"/>
+            <w:r>
+              <w:rPr>
+                <w:rFonts w:ascii="Courier New" w:hAnsi="Courier New" w:cs="Courier New"/>
+                <w:sz w:val="20"/>
+                <w:szCs w:val="20"/>
+              </w:rPr>
+              <w:t>rdk_continuous_</w:t>
+            </w:r>
+            <w:proofErr w:type="gramStart"/>
+            <w:r>
+              <w:rPr>
+                <w:rFonts w:ascii="Courier New" w:hAnsi="Courier New" w:cs="Courier New"/>
+                <w:sz w:val="20"/>
+                <w:szCs w:val="20"/>
+              </w:rPr>
+              <w:t>motion</w:t>
+            </w:r>
+            <w:proofErr w:type="spellEnd"/>
+            <w:r>
+              <w:rPr>
+                <w:rFonts w:ascii="Courier New" w:hAnsi="Courier New" w:cs="Courier New"/>
+                <w:sz w:val="20"/>
+                <w:szCs w:val="20"/>
+              </w:rPr>
+              <w:t>(</w:t>
+            </w:r>
+            <w:proofErr w:type="gramEnd"/>
+            <w:r>
+              <w:rPr>
+                <w:rFonts w:ascii="Courier New" w:hAnsi="Courier New" w:cs="Courier New"/>
+                <w:sz w:val="20"/>
+                <w:szCs w:val="20"/>
+              </w:rPr>
+              <w:t xml:space="preserve">‘parameter.csv’, </w:t>
             </w:r>
             <w:r>
               <w:rPr>
@@ -3869,6 +5346,7 @@
         <w:jc w:val="center"/>
       </w:pPr>
       <w:r>
+        <w:lastRenderedPageBreak/>
         <w:t>Full Task</w:t>
       </w:r>
     </w:p>
@@ -3887,23 +5365,673 @@
         <w:t>)</w:t>
       </w:r>
       <w:r>
-        <w:t xml:space="preserve"> is run by the same code as the last session, except </w:t>
-      </w:r>
-      <w:r>
-        <w:t xml:space="preserve">(i) </w:t>
-      </w:r>
-      <w:r>
-        <w:t>the condition_vec parameter</w:t>
+        <w:t xml:space="preserve"> is run by the same code as the last session, </w:t>
+      </w:r>
+      <w:r>
+        <w:rPr>
+          <w:b/>
+          <w:bCs/>
+        </w:rPr>
+        <w:t>except</w:t>
+      </w:r>
+      <w:r>
+        <w:t>:</w:t>
+      </w:r>
+      <w:r>
+        <w:t xml:space="preserve"> </w:t>
+      </w:r>
+    </w:p>
+    <w:p>
+      <w:pPr>
+        <w:pStyle w:val="ListParagraph"/>
+        <w:numPr>
+          <w:ilvl w:val="0"/>
+          <w:numId w:val="2"/>
+        </w:numPr>
+      </w:pPr>
+      <w:r>
+        <w:t xml:space="preserve">The </w:t>
+      </w:r>
+      <w:proofErr w:type="spellStart"/>
+      <w:r>
+        <w:rPr>
+          <w:b/>
+          <w:bCs/>
+        </w:rPr>
+        <w:t>eeg</w:t>
+      </w:r>
+      <w:proofErr w:type="spellEnd"/>
+      <w:r>
+        <w:t xml:space="preserve"> and </w:t>
+      </w:r>
+      <w:proofErr w:type="spellStart"/>
+      <w:r>
+        <w:rPr>
+          <w:b/>
+          <w:bCs/>
+        </w:rPr>
+        <w:t>eyelink</w:t>
+      </w:r>
+      <w:proofErr w:type="spellEnd"/>
+      <w:r>
+        <w:t xml:space="preserve"> parameters are set to 0/1 as you need them in your experiment,</w:t>
+      </w:r>
+    </w:p>
+    <w:p>
+      <w:pPr>
+        <w:pStyle w:val="ListParagraph"/>
+        <w:numPr>
+          <w:ilvl w:val="0"/>
+          <w:numId w:val="2"/>
+        </w:numPr>
+      </w:pPr>
+      <w:r>
+        <w:t>T</w:t>
+      </w:r>
+      <w:r>
+        <w:t xml:space="preserve">he </w:t>
+      </w:r>
+      <w:proofErr w:type="spellStart"/>
+      <w:r>
+        <w:t>condition_vec</w:t>
+      </w:r>
+      <w:proofErr w:type="spellEnd"/>
+      <w:r>
+        <w:t xml:space="preserve"> parameter</w:t>
       </w:r>
       <w:r>
         <w:t xml:space="preserve"> order is randomised for each session (and the session number is changed, of course)</w:t>
       </w:r>
       <w:r>
-        <w:t>, and (ii) set the last flag to 0/1 depending on whether you want vertical motion (no/yes).</w:t>
+        <w:t xml:space="preserve">, </w:t>
+      </w:r>
+      <w:r>
+        <w:t>and</w:t>
+      </w:r>
+    </w:p>
+    <w:p>
+      <w:pPr>
+        <w:pStyle w:val="ListParagraph"/>
+        <w:numPr>
+          <w:ilvl w:val="0"/>
+          <w:numId w:val="2"/>
+        </w:numPr>
+      </w:pPr>
+      <w:r>
+        <w:t>S</w:t>
+      </w:r>
+      <w:r>
+        <w:t xml:space="preserve">et the last flag </w:t>
+      </w:r>
+      <w:r>
+        <w:t xml:space="preserve">of </w:t>
+      </w:r>
+      <w:proofErr w:type="spellStart"/>
+      <w:r>
+        <w:rPr>
+          <w:b/>
+          <w:bCs/>
+        </w:rPr>
+        <w:t>create_</w:t>
+      </w:r>
+      <w:proofErr w:type="gramStart"/>
+      <w:r>
+        <w:rPr>
+          <w:b/>
+          <w:bCs/>
+        </w:rPr>
+        <w:t>stimuli</w:t>
+      </w:r>
+      <w:proofErr w:type="spellEnd"/>
+      <w:r>
+        <w:rPr>
+          <w:b/>
+          <w:bCs/>
+        </w:rPr>
+        <w:t>(</w:t>
+      </w:r>
+      <w:proofErr w:type="gramEnd"/>
+      <w:r>
+        <w:rPr>
+          <w:b/>
+          <w:bCs/>
+        </w:rPr>
+        <w:t>)</w:t>
+      </w:r>
+      <w:r>
+        <w:t xml:space="preserve"> </w:t>
+      </w:r>
+      <w:r>
+        <w:t>to 0/1 depending on whether you want vertical motion (no/yes)</w:t>
+      </w:r>
+      <w:r>
+        <w:t>.</w:t>
+      </w:r>
+    </w:p>
+    <w:p>
+      <w:pPr>
+        <w:pStyle w:val="ListParagraph"/>
+        <w:numPr>
+          <w:ilvl w:val="0"/>
+          <w:numId w:val="2"/>
+        </w:numPr>
+      </w:pPr>
+      <w:r>
+        <w:t xml:space="preserve">Set the last flag of </w:t>
+      </w:r>
+      <w:proofErr w:type="spellStart"/>
+      <w:r>
+        <w:rPr>
+          <w:b/>
+          <w:bCs/>
+        </w:rPr>
+        <w:t>rdk_continuous_</w:t>
+      </w:r>
+      <w:proofErr w:type="gramStart"/>
+      <w:r>
+        <w:rPr>
+          <w:b/>
+          <w:bCs/>
+        </w:rPr>
+        <w:t>motion</w:t>
+      </w:r>
+      <w:proofErr w:type="spellEnd"/>
+      <w:r>
+        <w:rPr>
+          <w:b/>
+          <w:bCs/>
+        </w:rPr>
+        <w:t>(</w:t>
+      </w:r>
+      <w:proofErr w:type="gramEnd"/>
+      <w:r>
+        <w:rPr>
+          <w:b/>
+          <w:bCs/>
+        </w:rPr>
+        <w:t>)</w:t>
+      </w:r>
+      <w:r>
+        <w:t xml:space="preserve"> to 0/1/2 depending on whether you want feedback (none/after each block/after session).</w:t>
       </w:r>
       <w:bookmarkStart w:id="0" w:name="_GoBack"/>
       <w:bookmarkEnd w:id="0"/>
     </w:p>
+    <w:tbl>
+      <w:tblPr>
+        <w:tblStyle w:val="TableGrid"/>
+        <w:tblW w:w="0" w:type="auto"/>
+        <w:tblLook w:val="04A0" w:firstRow="1" w:lastRow="0" w:firstColumn="1" w:lastColumn="0" w:noHBand="0" w:noVBand="1"/>
+      </w:tblPr>
+      <w:tblGrid>
+        <w:gridCol w:w="2962"/>
+        <w:gridCol w:w="6034"/>
+      </w:tblGrid>
+      <w:tr>
+        <w:tc>
+          <w:tcPr>
+            <w:tcW w:w="2962" w:type="dxa"/>
+            <w:tcBorders>
+              <w:top w:val="single" w:sz="12" w:space="0" w:color="auto"/>
+              <w:left w:val="single" w:sz="12" w:space="0" w:color="auto"/>
+              <w:right w:val="nil"/>
+            </w:tcBorders>
+          </w:tcPr>
+          <w:p>
+            <w:r>
+              <w:rPr>
+                <w:b/>
+                <w:bCs/>
+              </w:rPr>
+              <w:t xml:space="preserve">Session </w:t>
+            </w:r>
+            <w:r>
+              <w:rPr>
+                <w:b/>
+                <w:bCs/>
+              </w:rPr>
+              <w:t>X</w:t>
+            </w:r>
+          </w:p>
+        </w:tc>
+        <w:tc>
+          <w:tcPr>
+            <w:tcW w:w="6034" w:type="dxa"/>
+            <w:tcBorders>
+              <w:top w:val="single" w:sz="12" w:space="0" w:color="auto"/>
+              <w:left w:val="nil"/>
+              <w:right w:val="single" w:sz="12" w:space="0" w:color="auto"/>
+            </w:tcBorders>
+          </w:tcPr>
+          <w:p>
+            <w:pPr>
+              <w:jc w:val="right"/>
+            </w:pPr>
+            <w:r>
+              <w:t xml:space="preserve">Continuous trials, </w:t>
+            </w:r>
+            <w:r>
+              <w:t>continuous motion</w:t>
+            </w:r>
+            <w:r>
+              <w:t>.</w:t>
+            </w:r>
+          </w:p>
+        </w:tc>
+      </w:tr>
+      <w:tr>
+        <w:tc>
+          <w:tcPr>
+            <w:tcW w:w="8996" w:type="dxa"/>
+            <w:gridSpan w:val="2"/>
+            <w:tcBorders>
+              <w:left w:val="single" w:sz="12" w:space="0" w:color="auto"/>
+              <w:bottom w:val="single" w:sz="12" w:space="0" w:color="auto"/>
+              <w:right w:val="single" w:sz="12" w:space="0" w:color="auto"/>
+            </w:tcBorders>
+          </w:tcPr>
+          <w:p>
+            <w:r>
+              <w:t>Parameter</w:t>
+            </w:r>
+            <w:r>
+              <w:t>s:</w:t>
+            </w:r>
+          </w:p>
+          <w:p>
+            <w:pPr>
+              <w:pStyle w:val="ListParagraph"/>
+              <w:numPr>
+                <w:ilvl w:val="0"/>
+                <w:numId w:val="2"/>
+              </w:numPr>
+            </w:pPr>
+            <w:proofErr w:type="spellStart"/>
+            <w:r>
+              <w:t>block_length</w:t>
+            </w:r>
+            <w:proofErr w:type="spellEnd"/>
+            <w:r>
+              <w:t>: default 5, but as needed</w:t>
+            </w:r>
+          </w:p>
+          <w:p>
+            <w:pPr>
+              <w:pStyle w:val="ListParagraph"/>
+              <w:numPr>
+                <w:ilvl w:val="0"/>
+                <w:numId w:val="2"/>
+              </w:numPr>
+            </w:pPr>
+            <w:proofErr w:type="spellStart"/>
+            <w:r>
+              <w:t>condition_vec</w:t>
+            </w:r>
+            <w:proofErr w:type="spellEnd"/>
+            <w:r>
+              <w:t xml:space="preserve">: </w:t>
+            </w:r>
+            <w:r>
+              <w:rPr>
+                <w:b/>
+                <w:bCs/>
+              </w:rPr>
+              <w:t>randomised</w:t>
+            </w:r>
+          </w:p>
+          <w:p>
+            <w:r>
+              <w:t>Code:</w:t>
+            </w:r>
+          </w:p>
+          <w:p>
+            <w:pPr>
+              <w:rPr>
+                <w:rFonts w:ascii="Courier New" w:hAnsi="Courier New" w:cs="Courier New"/>
+                <w:sz w:val="20"/>
+                <w:szCs w:val="20"/>
+              </w:rPr>
+            </w:pPr>
+            <w:r>
+              <w:rPr>
+                <w:rFonts w:ascii="Courier New" w:hAnsi="Courier New" w:cs="Courier New"/>
+                <w:sz w:val="20"/>
+                <w:szCs w:val="20"/>
+              </w:rPr>
+              <w:t>&gt;</w:t>
+            </w:r>
+            <w:r>
+              <w:rPr>
+                <w:rFonts w:ascii="Courier New" w:hAnsi="Courier New" w:cs="Courier New"/>
+                <w:sz w:val="20"/>
+                <w:szCs w:val="20"/>
+              </w:rPr>
+              <w:t>&gt;</w:t>
+            </w:r>
+            <w:r>
+              <w:rPr>
+                <w:rFonts w:ascii="Courier New" w:hAnsi="Courier New" w:cs="Courier New"/>
+                <w:sz w:val="20"/>
+                <w:szCs w:val="20"/>
+              </w:rPr>
+              <w:t xml:space="preserve"> </w:t>
+            </w:r>
+            <w:r>
+              <w:rPr>
+                <w:rFonts w:ascii="Courier New" w:hAnsi="Courier New" w:cs="Courier New"/>
+                <w:sz w:val="20"/>
+                <w:szCs w:val="20"/>
+              </w:rPr>
+              <w:t xml:space="preserve">[S, </w:t>
+            </w:r>
+            <w:proofErr w:type="spellStart"/>
+            <w:r>
+              <w:rPr>
+                <w:rFonts w:ascii="Courier New" w:hAnsi="Courier New" w:cs="Courier New"/>
+                <w:sz w:val="20"/>
+                <w:szCs w:val="20"/>
+              </w:rPr>
+              <w:t>tconst</w:t>
+            </w:r>
+            <w:proofErr w:type="spellEnd"/>
+            <w:r>
+              <w:rPr>
+                <w:rFonts w:ascii="Courier New" w:hAnsi="Courier New" w:cs="Courier New"/>
+                <w:sz w:val="20"/>
+                <w:szCs w:val="20"/>
+              </w:rPr>
+              <w:t xml:space="preserve">] = </w:t>
+            </w:r>
+            <w:proofErr w:type="spellStart"/>
+            <w:r>
+              <w:rPr>
+                <w:rFonts w:ascii="Courier New" w:hAnsi="Courier New" w:cs="Courier New"/>
+                <w:sz w:val="20"/>
+                <w:szCs w:val="20"/>
+              </w:rPr>
+              <w:t>create_</w:t>
+            </w:r>
+            <w:proofErr w:type="gramStart"/>
+            <w:r>
+              <w:rPr>
+                <w:rFonts w:ascii="Courier New" w:hAnsi="Courier New" w:cs="Courier New"/>
+                <w:sz w:val="20"/>
+                <w:szCs w:val="20"/>
+              </w:rPr>
+              <w:t>stimuli</w:t>
+            </w:r>
+            <w:proofErr w:type="spellEnd"/>
+            <w:r>
+              <w:rPr>
+                <w:rFonts w:ascii="Courier New" w:hAnsi="Courier New" w:cs="Courier New"/>
+                <w:sz w:val="20"/>
+                <w:szCs w:val="20"/>
+              </w:rPr>
+              <w:t>(</w:t>
+            </w:r>
+            <w:proofErr w:type="gramEnd"/>
+            <w:r>
+              <w:rPr>
+                <w:rFonts w:ascii="Courier New" w:hAnsi="Courier New" w:cs="Courier New"/>
+                <w:sz w:val="20"/>
+                <w:szCs w:val="20"/>
+              </w:rPr>
+              <w:t xml:space="preserve">‘parameter.csv’, 0, </w:t>
+            </w:r>
+            <w:r>
+              <w:rPr>
+                <w:rFonts w:ascii="Courier New" w:hAnsi="Courier New" w:cs="Courier New"/>
+                <w:b/>
+                <w:bCs/>
+                <w:sz w:val="20"/>
+                <w:szCs w:val="20"/>
+                <w:u w:val="single"/>
+              </w:rPr>
+              <w:t>X</w:t>
+            </w:r>
+            <w:r>
+              <w:rPr>
+                <w:rFonts w:ascii="Courier New" w:hAnsi="Courier New" w:cs="Courier New"/>
+                <w:sz w:val="20"/>
+                <w:szCs w:val="20"/>
+              </w:rPr>
+              <w:t xml:space="preserve">, </w:t>
+            </w:r>
+            <w:r>
+              <w:rPr>
+                <w:rFonts w:ascii="Courier New" w:hAnsi="Courier New" w:cs="Courier New"/>
+                <w:sz w:val="20"/>
+                <w:szCs w:val="20"/>
+              </w:rPr>
+              <w:t>0</w:t>
+            </w:r>
+            <w:r>
+              <w:rPr>
+                <w:rFonts w:ascii="Courier New" w:hAnsi="Courier New" w:cs="Courier New"/>
+                <w:sz w:val="20"/>
+                <w:szCs w:val="20"/>
+              </w:rPr>
+              <w:t xml:space="preserve">, </w:t>
+            </w:r>
+            <w:r>
+              <w:rPr>
+                <w:rFonts w:ascii="Courier New" w:hAnsi="Courier New" w:cs="Courier New"/>
+                <w:sz w:val="20"/>
+                <w:szCs w:val="20"/>
+              </w:rPr>
+              <w:t>0</w:t>
+            </w:r>
+            <w:r>
+              <w:rPr>
+                <w:rFonts w:ascii="Courier New" w:hAnsi="Courier New" w:cs="Courier New"/>
+                <w:sz w:val="20"/>
+                <w:szCs w:val="20"/>
+              </w:rPr>
+              <w:t xml:space="preserve">, </w:t>
+            </w:r>
+            <w:r>
+              <w:rPr>
+                <w:rFonts w:ascii="Courier New" w:hAnsi="Courier New" w:cs="Courier New"/>
+                <w:sz w:val="20"/>
+                <w:szCs w:val="20"/>
+              </w:rPr>
+              <w:t>0</w:t>
+            </w:r>
+            <w:r>
+              <w:rPr>
+                <w:rFonts w:ascii="Courier New" w:hAnsi="Courier New" w:cs="Courier New"/>
+                <w:sz w:val="20"/>
+                <w:szCs w:val="20"/>
+              </w:rPr>
+              <w:t xml:space="preserve">, </w:t>
+            </w:r>
+            <w:r>
+              <w:rPr>
+                <w:rFonts w:ascii="Courier New" w:hAnsi="Courier New" w:cs="Courier New"/>
+                <w:b/>
+                <w:bCs/>
+                <w:sz w:val="20"/>
+                <w:szCs w:val="20"/>
+                <w:u w:val="single"/>
+              </w:rPr>
+              <w:t>0</w:t>
+            </w:r>
+            <w:r>
+              <w:rPr>
+                <w:rFonts w:ascii="Courier New" w:hAnsi="Courier New" w:cs="Courier New"/>
+                <w:sz w:val="20"/>
+                <w:szCs w:val="20"/>
+              </w:rPr>
+              <w:t>);</w:t>
+            </w:r>
+          </w:p>
+          <w:p>
+            <w:pPr>
+              <w:rPr>
+                <w:rFonts w:ascii="Courier New" w:hAnsi="Courier New" w:cs="Courier New"/>
+                <w:sz w:val="20"/>
+                <w:szCs w:val="20"/>
+              </w:rPr>
+            </w:pPr>
+            <w:r>
+              <w:rPr>
+                <w:rFonts w:ascii="Courier New" w:hAnsi="Courier New" w:cs="Courier New"/>
+                <w:sz w:val="20"/>
+                <w:szCs w:val="20"/>
+              </w:rPr>
+              <w:t>&gt;</w:t>
+            </w:r>
+            <w:r>
+              <w:rPr>
+                <w:rFonts w:ascii="Courier New" w:hAnsi="Courier New" w:cs="Courier New"/>
+                <w:sz w:val="20"/>
+                <w:szCs w:val="20"/>
+              </w:rPr>
+              <w:t>&gt;</w:t>
+            </w:r>
+            <w:r>
+              <w:rPr>
+                <w:rFonts w:ascii="Courier New" w:hAnsi="Courier New" w:cs="Courier New"/>
+                <w:sz w:val="20"/>
+                <w:szCs w:val="20"/>
+              </w:rPr>
+              <w:t xml:space="preserve"> </w:t>
+            </w:r>
+            <w:proofErr w:type="spellStart"/>
+            <w:r>
+              <w:rPr>
+                <w:rFonts w:ascii="Courier New" w:hAnsi="Courier New" w:cs="Courier New"/>
+                <w:sz w:val="20"/>
+                <w:szCs w:val="20"/>
+              </w:rPr>
+              <w:t>rdk_continuous_</w:t>
+            </w:r>
+            <w:proofErr w:type="gramStart"/>
+            <w:r>
+              <w:rPr>
+                <w:rFonts w:ascii="Courier New" w:hAnsi="Courier New" w:cs="Courier New"/>
+                <w:sz w:val="20"/>
+                <w:szCs w:val="20"/>
+              </w:rPr>
+              <w:t>motion</w:t>
+            </w:r>
+            <w:proofErr w:type="spellEnd"/>
+            <w:r>
+              <w:rPr>
+                <w:rFonts w:ascii="Courier New" w:hAnsi="Courier New" w:cs="Courier New"/>
+                <w:sz w:val="20"/>
+                <w:szCs w:val="20"/>
+              </w:rPr>
+              <w:t>(</w:t>
+            </w:r>
+            <w:proofErr w:type="gramEnd"/>
+            <w:r>
+              <w:rPr>
+                <w:rFonts w:ascii="Courier New" w:hAnsi="Courier New" w:cs="Courier New"/>
+                <w:sz w:val="20"/>
+                <w:szCs w:val="20"/>
+              </w:rPr>
+              <w:t xml:space="preserve">‘parameter.csv’, </w:t>
+            </w:r>
+            <w:r>
+              <w:rPr>
+                <w:rFonts w:ascii="Courier New" w:hAnsi="Courier New" w:cs="Courier New"/>
+                <w:sz w:val="20"/>
+                <w:szCs w:val="20"/>
+              </w:rPr>
+              <w:t>0</w:t>
+            </w:r>
+            <w:r>
+              <w:rPr>
+                <w:rFonts w:ascii="Courier New" w:hAnsi="Courier New" w:cs="Courier New"/>
+                <w:sz w:val="20"/>
+                <w:szCs w:val="20"/>
+              </w:rPr>
+              <w:t xml:space="preserve">, </w:t>
+            </w:r>
+            <w:r>
+              <w:rPr>
+                <w:rFonts w:ascii="Courier New" w:hAnsi="Courier New" w:cs="Courier New"/>
+                <w:b/>
+                <w:bCs/>
+                <w:sz w:val="20"/>
+                <w:szCs w:val="20"/>
+                <w:u w:val="single"/>
+              </w:rPr>
+              <w:t>X</w:t>
+            </w:r>
+            <w:r>
+              <w:rPr>
+                <w:rFonts w:ascii="Courier New" w:hAnsi="Courier New" w:cs="Courier New"/>
+                <w:sz w:val="20"/>
+                <w:szCs w:val="20"/>
+              </w:rPr>
+              <w:t xml:space="preserve">, 1, 0, </w:t>
+            </w:r>
+            <w:r>
+              <w:rPr>
+                <w:rFonts w:ascii="Courier New" w:hAnsi="Courier New" w:cs="Courier New"/>
+                <w:sz w:val="20"/>
+                <w:szCs w:val="20"/>
+              </w:rPr>
+              <w:t>id</w:t>
+            </w:r>
+            <w:r>
+              <w:rPr>
+                <w:rFonts w:ascii="Courier New" w:hAnsi="Courier New" w:cs="Courier New"/>
+                <w:sz w:val="20"/>
+                <w:szCs w:val="20"/>
+              </w:rPr>
+              <w:t xml:space="preserve">, age, </w:t>
+            </w:r>
+            <w:r>
+              <w:rPr>
+                <w:rFonts w:ascii="Courier New" w:hAnsi="Courier New" w:cs="Courier New"/>
+                <w:sz w:val="20"/>
+                <w:szCs w:val="20"/>
+              </w:rPr>
+              <w:t>g</w:t>
+            </w:r>
+            <w:r>
+              <w:rPr>
+                <w:rFonts w:ascii="Courier New" w:hAnsi="Courier New" w:cs="Courier New"/>
+                <w:sz w:val="20"/>
+                <w:szCs w:val="20"/>
+              </w:rPr>
+              <w:t>, 0</w:t>
+            </w:r>
+            <w:r>
+              <w:rPr>
+                <w:rFonts w:ascii="Courier New" w:hAnsi="Courier New" w:cs="Courier New"/>
+                <w:sz w:val="20"/>
+                <w:szCs w:val="20"/>
+              </w:rPr>
+              <w:t xml:space="preserve">, </w:t>
+            </w:r>
+            <w:r>
+              <w:rPr>
+                <w:rFonts w:ascii="Courier New" w:hAnsi="Courier New" w:cs="Courier New"/>
+                <w:b/>
+                <w:bCs/>
+                <w:sz w:val="20"/>
+                <w:szCs w:val="20"/>
+                <w:u w:val="single"/>
+              </w:rPr>
+              <w:t>0</w:t>
+            </w:r>
+            <w:r>
+              <w:rPr>
+                <w:rFonts w:ascii="Courier New" w:hAnsi="Courier New" w:cs="Courier New"/>
+                <w:sz w:val="20"/>
+                <w:szCs w:val="20"/>
+              </w:rPr>
+              <w:t>);</w:t>
+            </w:r>
+          </w:p>
+        </w:tc>
+      </w:tr>
+    </w:tbl>
+    <w:p/>
     <w:sectPr>
       <w:pgSz w:w="11906" w:h="16838"/>
       <w:pgMar w:top="1440" w:right="1440" w:bottom="1440" w:left="1440" w:header="708" w:footer="708" w:gutter="0"/>

</xml_diff>